<commit_message>
added updarted paper and ppt
</commit_message>
<xml_diff>
--- a/Miscellaneous/ADS_599_Capstone_Final_Paper.docx
+++ b/Miscellaneous/ADS_599_Capstone_Final_Paper.docx
@@ -472,35 +472,28 @@
           <w:rFonts w:cs="Times New Roman"/>
           <w:szCs w:val="24"/>
         </w:rPr>
-        <w:t xml:space="preserve"> “</w:t>
-      </w:r>
-      <w:r>
-        <w:rPr>
-          <w:rFonts w:cs="Times New Roman"/>
-          <w:szCs w:val="24"/>
-        </w:rPr>
-        <w:t xml:space="preserve">influenza vaccination was </w:t>
-      </w:r>
-      <w:r>
-        <w:rPr>
-          <w:rFonts w:cs="Times New Roman"/>
-          <w:szCs w:val="24"/>
-        </w:rPr>
-        <w:t>associated with 26% reduction in odds of ICU admission</w:t>
-      </w:r>
-      <w:r>
-        <w:rPr>
-          <w:rFonts w:cs="Times New Roman"/>
-          <w:szCs w:val="24"/>
-        </w:rPr>
-        <w:t>”</w:t>
-      </w:r>
-      <w:r>
-        <w:rPr>
-          <w:rFonts w:cs="Times New Roman"/>
-          <w:szCs w:val="24"/>
-        </w:rPr>
-        <w:t xml:space="preserve"> and “had a 31% reduced risk of death compared with unvaccinated patients”</w:t>
+        <w:t xml:space="preserve"> </w:t>
+      </w:r>
+      <w:r>
+        <w:rPr>
+          <w:rFonts w:cs="Times New Roman"/>
+          <w:szCs w:val="24"/>
+        </w:rPr>
+        <w:t xml:space="preserve">people who chose to get the </w:t>
+      </w:r>
+      <w:r>
+        <w:rPr>
+          <w:rFonts w:cs="Times New Roman"/>
+          <w:szCs w:val="24"/>
+        </w:rPr>
+        <w:t xml:space="preserve">influenza vaccination </w:t>
+      </w:r>
+      <w:r>
+        <w:rPr>
+          <w:rFonts w:cs="Times New Roman"/>
+          <w:szCs w:val="24"/>
+        </w:rPr>
+        <w:t>“had a 31% reduced risk of death compared with unvaccinated patients”</w:t>
       </w:r>
       <w:r>
         <w:rPr>
@@ -793,7 +786,7 @@
           <w:rFonts w:cs="Times New Roman"/>
           <w:szCs w:val="24"/>
         </w:rPr>
-        <w:t xml:space="preserve">. The seasonal flu vaccine covers the anticipated most popular </w:t>
+        <w:t xml:space="preserve">. The seasonal flu vaccine covers the anticipated most popular strains. Today, the quadrivalent seasonal flu </w:t>
       </w:r>
       <w:r>
         <w:rPr>
@@ -801,7 +794,7 @@
           <w:szCs w:val="24"/>
         </w:rPr>
         <w:lastRenderedPageBreak/>
-        <w:t>strains. Today, the quadrivalent seasonal flu contains two strains from each the A and B category (Center for Disease Control and Prevention, 2021a). One of the most prominent pandemics before COVID-19 was the 2009 H1N1 swine flu (Tosh, 2021). The U</w:t>
+        <w:t>contains two strains from each the A and B category (Center for Disease Control and Prevention, 2021a). One of the most prominent pandemics before COVID-19 was the 2009 H1N1 swine flu (Tosh, 2021). The U</w:t>
       </w:r>
       <w:r>
         <w:rPr>
@@ -1016,14 +1009,14 @@
           <w:rFonts w:cs="Times New Roman"/>
           <w:szCs w:val="24"/>
         </w:rPr>
-        <w:t xml:space="preserve">We can target the individuals who are unlikely to get vaccinated and dedicate resources to educate </w:t>
-      </w:r>
-      <w:r>
-        <w:rPr>
-          <w:rFonts w:cs="Times New Roman"/>
-          <w:szCs w:val="24"/>
-        </w:rPr>
-        <w:t>and facilitate access to vaccinations. Furthermore, we will explore the strongest factors influencing people’s decision to take a vaccine, although there might be a society threshold that is very difficult to break</w:t>
+        <w:t xml:space="preserve">We can target the individuals who are unlikely to get vaccinated and dedicate resources to educate and facilitate access to vaccinations. Furthermore, </w:t>
+      </w:r>
+      <w:r>
+        <w:rPr>
+          <w:rFonts w:cs="Times New Roman"/>
+          <w:szCs w:val="24"/>
+        </w:rPr>
+        <w:t>we will explore the strongest factors influencing people’s decision to take a vaccine, although there might be a society threshold that is very difficult to break</w:t>
       </w:r>
       <w:r>
         <w:rPr>
@@ -2601,6 +2594,7 @@
       <w:r>
         <w:rPr>
           <w:rFonts w:eastAsia="Linux Libertine" w:cs="Times New Roman"/>
+          <w:noProof/>
           <w:color w:val="000000"/>
           <w:szCs w:val="24"/>
         </w:rPr>
@@ -2902,6 +2896,7 @@
       <w:r>
         <w:rPr>
           <w:rFonts w:eastAsia="Linux Libertine" w:cs="Times New Roman"/>
+          <w:noProof/>
           <w:color w:val="000000"/>
           <w:szCs w:val="24"/>
         </w:rPr>
@@ -2960,6 +2955,7 @@
       <w:r>
         <w:rPr>
           <w:rFonts w:eastAsia="Linux Libertine" w:cs="Times New Roman"/>
+          <w:noProof/>
           <w:color w:val="000000"/>
           <w:szCs w:val="24"/>
         </w:rPr>
@@ -7206,211 +7202,7 @@
           <w:color w:val="000000"/>
           <w:szCs w:val="24"/>
         </w:rPr>
-        <w:t>There are many reasons why people choose to get vaccinated or choose to refrain, many of which are addressed in the articles referenced. The underlying theme of access to knowledge and information is highlighted in the results of this article. Doctor recommendations</w:t>
-      </w:r>
-      <w:r>
-        <w:rPr>
-          <w:rFonts w:eastAsia="Linux Libertine" w:cs="Times New Roman"/>
-          <w:color w:val="000000"/>
-          <w:szCs w:val="24"/>
-        </w:rPr>
-        <w:t xml:space="preserve">, opinions about vaccine efficacy, disease knowledge, and believing that the disease in question is a risk are all top factors when determining if someone is likely to be vaccinated or not. </w:t>
-      </w:r>
-      <w:r>
-        <w:rPr>
-          <w:rFonts w:eastAsia="Linux Libertine" w:cs="Times New Roman"/>
-          <w:color w:val="000000"/>
-          <w:szCs w:val="24"/>
-        </w:rPr>
-        <w:t>Additionally</w:t>
-      </w:r>
-      <w:r>
-        <w:rPr>
-          <w:rFonts w:eastAsia="Linux Libertine" w:cs="Times New Roman"/>
-          <w:color w:val="000000"/>
-          <w:szCs w:val="24"/>
-        </w:rPr>
-        <w:t>, age and location feed into</w:t>
-      </w:r>
-      <w:r>
-        <w:rPr>
-          <w:rFonts w:eastAsia="Linux Libertine" w:cs="Times New Roman"/>
-          <w:color w:val="000000"/>
-          <w:szCs w:val="24"/>
-        </w:rPr>
-        <w:t xml:space="preserve"> the</w:t>
-      </w:r>
-      <w:r>
-        <w:rPr>
-          <w:rFonts w:eastAsia="Linux Libertine" w:cs="Times New Roman"/>
-          <w:color w:val="000000"/>
-          <w:szCs w:val="24"/>
-        </w:rPr>
-        <w:t xml:space="preserve"> risk and education regarding diseases.</w:t>
-      </w:r>
-      <w:r>
-        <w:rPr>
-          <w:rFonts w:eastAsia="Linux Libertine" w:cs="Times New Roman"/>
-          <w:color w:val="000000"/>
-          <w:szCs w:val="24"/>
-        </w:rPr>
-        <w:t xml:space="preserve"> One of the limitations of the data is the encoding of geographical region, which limits any insights regarding why different regions may have different attitudes toward vaccines.</w:t>
-      </w:r>
-      <w:r>
-        <w:rPr>
-          <w:rFonts w:eastAsia="Linux Libertine" w:cs="Times New Roman"/>
-          <w:color w:val="000000"/>
-          <w:szCs w:val="24"/>
-        </w:rPr>
-        <w:t xml:space="preserve"> More questions could be used in future surveys to help target more specific </w:t>
-      </w:r>
-      <w:r>
-        <w:rPr>
-          <w:rFonts w:eastAsia="Linux Libertine" w:cs="Times New Roman"/>
-          <w:color w:val="000000"/>
-          <w:szCs w:val="24"/>
-        </w:rPr>
-        <w:t xml:space="preserve">attitudes and help focus on what information may help sway people to choose to be vaccinated as there are additional questions that arise out of the results, such as how often doctors are recommending vaccines and why. Additionally, with new pandemics arise additional questions and follow up data may give more timely insights. </w:t>
-      </w:r>
-      <w:r>
-        <w:rPr>
-          <w:rFonts w:eastAsia="Linux Libertine" w:cs="Times New Roman"/>
-          <w:color w:val="000000"/>
-          <w:szCs w:val="24"/>
-        </w:rPr>
-        <w:t>Similar</w:t>
-      </w:r>
-      <w:r>
-        <w:rPr>
-          <w:rFonts w:eastAsia="Linux Libertine" w:cs="Times New Roman"/>
-          <w:color w:val="000000"/>
-          <w:szCs w:val="24"/>
-        </w:rPr>
-        <w:t xml:space="preserve"> to Bonnevie et al.</w:t>
-      </w:r>
-      <w:r>
-        <w:rPr>
-          <w:rFonts w:eastAsia="Linux Libertine" w:cs="Times New Roman"/>
-          <w:color w:val="000000"/>
-          <w:szCs w:val="24"/>
-        </w:rPr>
-        <w:t>’s</w:t>
-      </w:r>
-      <w:r>
-        <w:rPr>
-          <w:rFonts w:eastAsia="Linux Libertine" w:cs="Times New Roman"/>
-          <w:color w:val="000000"/>
-          <w:szCs w:val="24"/>
-        </w:rPr>
-        <w:t xml:space="preserve"> (2021)</w:t>
-      </w:r>
-      <w:r>
-        <w:rPr>
-          <w:rFonts w:eastAsia="Linux Libertine" w:cs="Times New Roman"/>
-          <w:color w:val="000000"/>
-          <w:szCs w:val="24"/>
-        </w:rPr>
-        <w:t xml:space="preserve"> findings</w:t>
-      </w:r>
-      <w:r>
-        <w:rPr>
-          <w:rFonts w:eastAsia="Linux Libertine" w:cs="Times New Roman"/>
-          <w:color w:val="000000"/>
-          <w:szCs w:val="24"/>
-        </w:rPr>
-        <w:t xml:space="preserve">, social media has played a bigger role in decision making </w:t>
-      </w:r>
-      <w:r>
-        <w:rPr>
-          <w:rFonts w:eastAsia="Linux Libertine" w:cs="Times New Roman"/>
-          <w:color w:val="000000"/>
-          <w:szCs w:val="24"/>
-        </w:rPr>
-        <w:t xml:space="preserve">and may be a key in helping to educate people about disease. It is also worthwhile to note that training models for the H1N1 vaccine and the </w:t>
-      </w:r>
-      <w:r>
-        <w:rPr>
-          <w:rFonts w:eastAsia="Linux Libertine" w:cs="Times New Roman"/>
-          <w:color w:val="000000"/>
-          <w:szCs w:val="24"/>
-        </w:rPr>
-        <w:t>seasonal flu</w:t>
-      </w:r>
-      <w:r>
-        <w:rPr>
-          <w:rFonts w:eastAsia="Linux Libertine" w:cs="Times New Roman"/>
-          <w:color w:val="000000"/>
-          <w:szCs w:val="24"/>
-        </w:rPr>
-        <w:t xml:space="preserve"> vaccine have different results. The models use similar features, but not the same features. This shows that different vaccines have different decision processes. The </w:t>
-      </w:r>
-      <w:r>
-        <w:rPr>
-          <w:rFonts w:eastAsia="Linux Libertine" w:cs="Times New Roman"/>
-          <w:color w:val="000000"/>
-          <w:szCs w:val="24"/>
-        </w:rPr>
-        <w:t>seasonal flu</w:t>
-      </w:r>
-      <w:r>
-        <w:rPr>
-          <w:rFonts w:eastAsia="Linux Libertine" w:cs="Times New Roman"/>
-          <w:color w:val="000000"/>
-          <w:szCs w:val="24"/>
-        </w:rPr>
-        <w:t xml:space="preserve"> vaccine is available annually and is generally seen as reliable and an important safety tool especially for young babies and children or older individuals who are more likely to be seriously ill.  </w:t>
-      </w:r>
-      <w:r>
-        <w:rPr>
-          <w:rFonts w:eastAsia="Linux Libertine" w:cs="Times New Roman"/>
-          <w:color w:val="000000"/>
-          <w:szCs w:val="24"/>
-        </w:rPr>
-        <w:t xml:space="preserve">Vaccines like the H1N1 vaccine have minimal history due to being a response to a pandemic and the largest variables are doctor information, knowledge about </w:t>
-      </w:r>
-      <w:r>
-        <w:rPr>
-          <w:rFonts w:eastAsia="Linux Libertine" w:cs="Times New Roman"/>
-          <w:color w:val="000000"/>
-          <w:szCs w:val="24"/>
-        </w:rPr>
-        <w:t xml:space="preserve">the virus, opinions about vaccines, and perceived risk. Overall, these results confirm the importance of factual information being shared with the public and the importance of trust between people and medicine. Vaccines need to be less risky than the diseases they prevent, otherwise people will choose what is perceived as the lesser risk. </w:t>
-      </w:r>
-      <w:r>
-        <w:rPr>
-          <w:rFonts w:eastAsia="Linux Libertine" w:cs="Times New Roman"/>
-          <w:color w:val="000000"/>
-          <w:szCs w:val="24"/>
-        </w:rPr>
-        <w:t xml:space="preserve">Providing accurate information to the public regarding health risks and ways to mitigate them for themselves and others is an important part of public health and safety, as well as finding ways to combat misinformation being spread. </w:t>
-      </w:r>
-      <w:r>
-        <w:rPr>
-          <w:rFonts w:eastAsia="Linux Libertine" w:cs="Times New Roman"/>
-          <w:color w:val="000000"/>
-          <w:szCs w:val="24"/>
-        </w:rPr>
-        <w:t xml:space="preserve">Providing information at a school level and beyond can help educate people to be skeptical of misinformation designed to insight fear. Ultimately, further studies are needed to find what really defines a virus as risk to a person, what defines a vaccine as trustworthy, and what doctors are recommending to their patients. Limited information regarding geographical location also </w:t>
-      </w:r>
-      <w:r>
-        <w:rPr>
-          <w:rFonts w:eastAsia="Linux Libertine" w:cs="Times New Roman"/>
-          <w:color w:val="000000"/>
-          <w:szCs w:val="24"/>
-        </w:rPr>
-        <w:t xml:space="preserve">leaves that variable as less informative than would be desired, and future studies into how geographical regions view vaccination importance can help direct public health campaigns. These results give further insights on where focus should be to improve vaccination rates: doctor recommendations, information about virus risks, and studies on vaccinations to show efficacy and safety. </w:t>
-      </w:r>
-    </w:p>
-    <w:p>
-      <w:r>
-        <w:t xml:space="preserve">6.1 </w:t>
-      </w:r>
-      <w:r>
-        <w:rPr>
-          <w:b/>
-          <w:bCs/>
-        </w:rPr>
-        <w:t>Conclusion</w:t>
+        <w:t xml:space="preserve">One of the key differences in the H1N1 and seasonal flu models are the performance metrics, with the H1N1 model having a higher AUC and F1-Score at 0.915 than the seasonal flu at 0.802 and 0.801 respectively. The seasonal flu model takes in more features to make predictions at higher weights in the 0.02-0.04 range than the H1N1 model and only 13 under 0.02, while the H1N1 model has 28 features less than 0.02. While the seasonal flu vaccine had a close to even split of people who are vaccinated (12,435) versus those who are not (14,272) and the H1N1 vaccine had far fewer people vaccinated (5,674) than not (21,033), the seasonal flu model used more heavily weighted features and was less accurate than the H1N1 model. These densities are shown in figures 6 and 7. </w:t>
       </w:r>
     </w:p>
     <w:p>
@@ -7424,512 +7216,20 @@
         </w:pBdr>
         <w:spacing w:before="20" w:after="120"/>
         <w:rPr>
-          <w:rFonts w:cs="Times New Roman"/>
-          <w:szCs w:val="24"/>
-        </w:rPr>
-      </w:pPr>
-      <w:r>
-        <w:rPr>
-          <w:rFonts w:cs="Times New Roman"/>
-          <w:szCs w:val="24"/>
-        </w:rPr>
-        <w:t>Optional</w:t>
-      </w:r>
-      <w:r>
-        <w:rPr>
-          <w:rFonts w:cs="Times New Roman"/>
-          <w:szCs w:val="24"/>
-        </w:rPr>
-        <w:t xml:space="preserve"> vaccinations</w:t>
-      </w:r>
-      <w:r>
-        <w:rPr>
-          <w:rFonts w:cs="Times New Roman"/>
-          <w:szCs w:val="24"/>
-        </w:rPr>
-        <w:t xml:space="preserve">, while arguably as important as mandatory vaccinations, </w:t>
-      </w:r>
-      <w:r>
-        <w:rPr>
-          <w:rFonts w:cs="Times New Roman"/>
-          <w:szCs w:val="24"/>
-        </w:rPr>
-        <w:t xml:space="preserve">will continue to </w:t>
-      </w:r>
-      <w:r>
-        <w:rPr>
-          <w:rFonts w:cs="Times New Roman"/>
-          <w:szCs w:val="24"/>
-        </w:rPr>
-        <w:t xml:space="preserve">follow a similar trend unless </w:t>
-      </w:r>
-      <w:r>
-        <w:rPr>
-          <w:rFonts w:cs="Times New Roman"/>
-          <w:szCs w:val="24"/>
-        </w:rPr>
-        <w:t>they</w:t>
-      </w:r>
-      <w:r>
-        <w:rPr>
-          <w:rFonts w:cs="Times New Roman"/>
-          <w:szCs w:val="24"/>
-        </w:rPr>
-        <w:t xml:space="preserve"> are</w:t>
-      </w:r>
-      <w:r>
-        <w:rPr>
-          <w:rFonts w:cs="Times New Roman"/>
-          <w:szCs w:val="24"/>
-        </w:rPr>
-        <w:t xml:space="preserve"> promoted</w:t>
-      </w:r>
-      <w:r>
-        <w:rPr>
-          <w:rFonts w:cs="Times New Roman"/>
-          <w:szCs w:val="24"/>
-        </w:rPr>
-        <w:t>.</w:t>
-      </w:r>
-      <w:r>
-        <w:rPr>
-          <w:rFonts w:cs="Times New Roman"/>
-          <w:szCs w:val="24"/>
-        </w:rPr>
-        <w:t xml:space="preserve"> </w:t>
-      </w:r>
-      <w:r>
-        <w:rPr>
-          <w:rFonts w:cs="Times New Roman"/>
-          <w:szCs w:val="24"/>
-        </w:rPr>
-        <w:t>In addition to</w:t>
-      </w:r>
-      <w:r>
-        <w:rPr>
-          <w:rFonts w:cs="Times New Roman"/>
-          <w:szCs w:val="24"/>
-        </w:rPr>
-        <w:t xml:space="preserve"> educational background </w:t>
-      </w:r>
-      <w:r>
-        <w:rPr>
-          <w:rFonts w:cs="Times New Roman"/>
-          <w:szCs w:val="24"/>
-        </w:rPr>
-        <w:t>and</w:t>
-      </w:r>
-      <w:r>
-        <w:rPr>
-          <w:rFonts w:cs="Times New Roman"/>
-          <w:szCs w:val="24"/>
-        </w:rPr>
-        <w:t xml:space="preserve"> personal belie</w:t>
-      </w:r>
-      <w:r>
-        <w:rPr>
-          <w:rFonts w:cs="Times New Roman"/>
-          <w:szCs w:val="24"/>
-        </w:rPr>
-        <w:t>f</w:t>
-      </w:r>
-      <w:r>
-        <w:rPr>
-          <w:rFonts w:cs="Times New Roman"/>
-          <w:szCs w:val="24"/>
-        </w:rPr>
-        <w:t xml:space="preserve">s and preferences, </w:t>
-      </w:r>
-      <w:r>
-        <w:rPr>
-          <w:rFonts w:cs="Times New Roman"/>
-          <w:szCs w:val="24"/>
-        </w:rPr>
-        <w:t>many people do not see optional vaccinations as beneficial in their lives from a medical perspective</w:t>
-      </w:r>
-      <w:r>
-        <w:rPr>
-          <w:rFonts w:cs="Times New Roman"/>
-          <w:szCs w:val="24"/>
-        </w:rPr>
-        <w:t xml:space="preserve">. </w:t>
-      </w:r>
-      <w:r>
-        <w:rPr>
-          <w:rFonts w:cs="Times New Roman"/>
-          <w:szCs w:val="24"/>
-        </w:rPr>
-        <w:t>One way of p</w:t>
-      </w:r>
-      <w:r>
-        <w:rPr>
-          <w:rFonts w:cs="Times New Roman"/>
-          <w:szCs w:val="24"/>
-        </w:rPr>
-        <w:t xml:space="preserve">romoting vaccination </w:t>
-      </w:r>
-      <w:r>
-        <w:rPr>
-          <w:rFonts w:cs="Times New Roman"/>
-          <w:szCs w:val="24"/>
-        </w:rPr>
-        <w:t>can be</w:t>
-      </w:r>
-      <w:r>
-        <w:rPr>
-          <w:rFonts w:cs="Times New Roman"/>
-          <w:szCs w:val="24"/>
-        </w:rPr>
-        <w:t xml:space="preserve"> encourag</w:t>
-      </w:r>
-      <w:r>
-        <w:rPr>
-          <w:rFonts w:cs="Times New Roman"/>
-          <w:szCs w:val="24"/>
-        </w:rPr>
-        <w:t>ing</w:t>
-      </w:r>
-      <w:r>
-        <w:rPr>
-          <w:rFonts w:cs="Times New Roman"/>
-          <w:szCs w:val="24"/>
-        </w:rPr>
-        <w:t xml:space="preserve"> </w:t>
-      </w:r>
-      <w:r>
-        <w:rPr>
-          <w:rFonts w:cs="Times New Roman"/>
-          <w:szCs w:val="24"/>
-        </w:rPr>
-        <w:t>employees to get vaccinated</w:t>
-      </w:r>
-      <w:r>
-        <w:rPr>
-          <w:rFonts w:cs="Times New Roman"/>
-          <w:szCs w:val="24"/>
-        </w:rPr>
-        <w:t xml:space="preserve"> in the workplace</w:t>
-      </w:r>
-      <w:r>
-        <w:rPr>
-          <w:rFonts w:cs="Times New Roman"/>
-          <w:szCs w:val="24"/>
-        </w:rPr>
-        <w:t xml:space="preserve">. </w:t>
-      </w:r>
-      <w:r>
-        <w:rPr>
-          <w:rFonts w:cs="Times New Roman"/>
-          <w:szCs w:val="24"/>
-        </w:rPr>
-        <w:t xml:space="preserve">Many companies </w:t>
-      </w:r>
-      <w:r>
-        <w:rPr>
-          <w:rFonts w:cs="Times New Roman"/>
-          <w:szCs w:val="24"/>
-        </w:rPr>
-        <w:t>coordinate annual onsite flu clinics as part of their wellness programs</w:t>
-      </w:r>
-      <w:r>
-        <w:rPr>
-          <w:rFonts w:cs="Times New Roman"/>
-          <w:szCs w:val="24"/>
-        </w:rPr>
-        <w:t xml:space="preserve">, </w:t>
-      </w:r>
-      <w:r>
-        <w:rPr>
-          <w:rFonts w:cs="Times New Roman"/>
-          <w:szCs w:val="24"/>
-        </w:rPr>
-        <w:t>which</w:t>
-      </w:r>
-      <w:r>
-        <w:rPr>
-          <w:rFonts w:cs="Times New Roman"/>
-          <w:szCs w:val="24"/>
-        </w:rPr>
-        <w:t xml:space="preserve"> is an excellent option </w:t>
-      </w:r>
-      <w:r>
-        <w:rPr>
-          <w:rFonts w:cs="Times New Roman"/>
-          <w:szCs w:val="24"/>
-        </w:rPr>
-        <w:t>sinc</w:t>
-      </w:r>
-      <w:r>
-        <w:rPr>
-          <w:rFonts w:cs="Times New Roman"/>
-          <w:szCs w:val="24"/>
-        </w:rPr>
-        <w:t>e many companies</w:t>
-      </w:r>
-      <w:r>
-        <w:rPr>
-          <w:rFonts w:cs="Times New Roman"/>
-          <w:szCs w:val="24"/>
-        </w:rPr>
-        <w:t xml:space="preserve"> will </w:t>
-      </w:r>
-      <w:r>
-        <w:rPr>
-          <w:rFonts w:cs="Times New Roman"/>
-          <w:szCs w:val="24"/>
-        </w:rPr>
-        <w:lastRenderedPageBreak/>
-        <w:t>cover</w:t>
-      </w:r>
-      <w:r>
-        <w:rPr>
-          <w:rFonts w:cs="Times New Roman"/>
-          <w:szCs w:val="24"/>
-        </w:rPr>
-        <w:t xml:space="preserve"> flu vaccination through their </w:t>
-      </w:r>
-      <w:r>
-        <w:rPr>
-          <w:rFonts w:cs="Times New Roman"/>
-          <w:szCs w:val="24"/>
-        </w:rPr>
-        <w:t xml:space="preserve">health </w:t>
-      </w:r>
-      <w:r>
-        <w:rPr>
-          <w:rFonts w:cs="Times New Roman"/>
-          <w:szCs w:val="24"/>
-        </w:rPr>
-        <w:t xml:space="preserve">insurance </w:t>
-      </w:r>
-      <w:r>
-        <w:rPr>
-          <w:rFonts w:cs="Times New Roman"/>
-          <w:szCs w:val="24"/>
-        </w:rPr>
-        <w:t>providers</w:t>
-      </w:r>
-      <w:r>
-        <w:rPr>
-          <w:rFonts w:cs="Times New Roman"/>
-          <w:szCs w:val="24"/>
-        </w:rPr>
-        <w:t xml:space="preserve">. </w:t>
-      </w:r>
-      <w:r>
-        <w:rPr>
-          <w:rFonts w:cs="Times New Roman"/>
-          <w:szCs w:val="24"/>
-        </w:rPr>
-        <w:t xml:space="preserve">This option will also </w:t>
-      </w:r>
-      <w:r>
-        <w:rPr>
-          <w:rFonts w:cs="Times New Roman"/>
-          <w:szCs w:val="24"/>
-        </w:rPr>
-        <w:t>reduce</w:t>
-      </w:r>
-      <w:r>
-        <w:rPr>
-          <w:rFonts w:cs="Times New Roman"/>
-          <w:szCs w:val="24"/>
-        </w:rPr>
-        <w:t xml:space="preserve"> employees</w:t>
-      </w:r>
-      <w:r>
-        <w:rPr>
-          <w:rFonts w:cs="Times New Roman"/>
-          <w:szCs w:val="24"/>
-        </w:rPr>
-        <w:t>’</w:t>
-      </w:r>
-      <w:r>
-        <w:rPr>
-          <w:rFonts w:cs="Times New Roman"/>
-          <w:szCs w:val="24"/>
-        </w:rPr>
-        <w:t xml:space="preserve"> time away from work and </w:t>
-      </w:r>
-      <w:r>
-        <w:rPr>
-          <w:rFonts w:cs="Times New Roman"/>
-          <w:szCs w:val="24"/>
-        </w:rPr>
-        <w:t>create</w:t>
-      </w:r>
-      <w:r>
-        <w:rPr>
-          <w:rFonts w:cs="Times New Roman"/>
-          <w:szCs w:val="24"/>
-        </w:rPr>
-        <w:t>s</w:t>
-      </w:r>
-      <w:r>
-        <w:rPr>
-          <w:rFonts w:cs="Times New Roman"/>
-          <w:szCs w:val="24"/>
-        </w:rPr>
-        <w:t xml:space="preserve"> a healthier and more productive environment at work.</w:t>
-      </w:r>
-      <w:r>
-        <w:rPr>
-          <w:rFonts w:cs="Times New Roman"/>
-          <w:szCs w:val="24"/>
-        </w:rPr>
-        <w:t xml:space="preserve"> </w:t>
-      </w:r>
-      <w:r>
-        <w:rPr>
-          <w:rFonts w:cs="Times New Roman"/>
-          <w:szCs w:val="24"/>
-        </w:rPr>
-        <w:t>B</w:t>
-      </w:r>
-      <w:r>
-        <w:rPr>
-          <w:rFonts w:cs="Times New Roman"/>
-          <w:szCs w:val="24"/>
-        </w:rPr>
-        <w:t xml:space="preserve">y continuing to promote similar </w:t>
-      </w:r>
-      <w:r>
-        <w:rPr>
-          <w:rFonts w:cs="Times New Roman"/>
-          <w:szCs w:val="24"/>
-        </w:rPr>
-        <w:t xml:space="preserve">and new </w:t>
-      </w:r>
-      <w:r>
-        <w:rPr>
-          <w:rFonts w:cs="Times New Roman"/>
-          <w:szCs w:val="24"/>
-        </w:rPr>
-        <w:t>approaches</w:t>
-      </w:r>
-      <w:r>
-        <w:rPr>
-          <w:rFonts w:cs="Times New Roman"/>
-          <w:szCs w:val="24"/>
-        </w:rPr>
-        <w:t>,</w:t>
-      </w:r>
-      <w:r>
-        <w:rPr>
-          <w:rFonts w:cs="Times New Roman"/>
-          <w:szCs w:val="24"/>
-        </w:rPr>
-        <w:t xml:space="preserve"> </w:t>
-      </w:r>
-      <w:r>
-        <w:rPr>
-          <w:rFonts w:cs="Times New Roman"/>
-          <w:szCs w:val="24"/>
-        </w:rPr>
-        <w:t xml:space="preserve">the percentage of </w:t>
-      </w:r>
-      <w:r>
-        <w:rPr>
-          <w:rFonts w:cs="Times New Roman"/>
-          <w:szCs w:val="24"/>
-        </w:rPr>
-        <w:t xml:space="preserve">people willing to </w:t>
-      </w:r>
-      <w:r>
-        <w:rPr>
-          <w:rFonts w:cs="Times New Roman"/>
-          <w:szCs w:val="24"/>
-        </w:rPr>
-        <w:t>get vaccinated</w:t>
-      </w:r>
-      <w:r>
-        <w:rPr>
-          <w:rFonts w:cs="Times New Roman"/>
-          <w:szCs w:val="24"/>
-        </w:rPr>
-        <w:t xml:space="preserve"> will</w:t>
-      </w:r>
-      <w:r>
-        <w:rPr>
-          <w:rFonts w:cs="Times New Roman"/>
-          <w:szCs w:val="24"/>
-        </w:rPr>
-        <w:t xml:space="preserve"> </w:t>
-      </w:r>
-      <w:r>
-        <w:rPr>
-          <w:rFonts w:cs="Times New Roman"/>
-          <w:szCs w:val="24"/>
-        </w:rPr>
-        <w:t>increase</w:t>
-      </w:r>
-      <w:r>
-        <w:rPr>
-          <w:rFonts w:cs="Times New Roman"/>
-          <w:szCs w:val="24"/>
-        </w:rPr>
-        <w:t xml:space="preserve"> overtime.</w:t>
-      </w:r>
-      <w:r>
-        <w:rPr>
-          <w:rFonts w:cs="Times New Roman"/>
-          <w:szCs w:val="24"/>
-        </w:rPr>
-        <w:t xml:space="preserve"> Additionally, providing more information on social media from different places that people trust, such as scientific communities and reputable sources, can help spread information in a way that will reach a wide audience. Providing facts along with examples can have a big impact </w:t>
-      </w:r>
-      <w:r>
-        <w:rPr>
-          <w:rFonts w:cs="Times New Roman"/>
-          <w:szCs w:val="24"/>
-        </w:rPr>
-        <w:t>on</w:t>
-      </w:r>
-      <w:r>
-        <w:rPr>
-          <w:rFonts w:cs="Times New Roman"/>
-          <w:szCs w:val="24"/>
-        </w:rPr>
-        <w:t xml:space="preserve"> how vaccines, or not getting vaccinated, can change people’s lives. Providing information that helps people understand the greater societal impact of choices can also help improve the likelihood that people will choose to get vaccinated. Improving vaccination rates will </w:t>
-      </w:r>
-      <w:r>
-        <w:rPr>
-          <w:rFonts w:cs="Times New Roman"/>
-          <w:szCs w:val="24"/>
-        </w:rPr>
-        <w:t>require</w:t>
-      </w:r>
-      <w:r>
-        <w:rPr>
-          <w:rFonts w:cs="Times New Roman"/>
-          <w:szCs w:val="24"/>
-        </w:rPr>
-        <w:t xml:space="preserve"> reliable vaccines in addition to reliable information about health concerns, risks, and easy access. Improving vaccination rates can help minimize the effect that viruses have on our communities and help improve </w:t>
-      </w:r>
-      <w:r>
-        <w:rPr>
-          <w:rFonts w:cs="Times New Roman"/>
-          <w:szCs w:val="24"/>
-        </w:rPr>
-        <w:t>everyone’s well-being</w:t>
-      </w:r>
-      <w:r>
-        <w:rPr>
-          <w:rFonts w:cs="Times New Roman"/>
-          <w:szCs w:val="24"/>
-        </w:rPr>
-        <w:t>.</w:t>
-      </w:r>
-    </w:p>
-    <w:p>
-      <w:r>
-        <w:t xml:space="preserve">6.2 </w:t>
-      </w:r>
-      <w:r>
-        <w:rPr>
+          <w:rFonts w:eastAsia="Linux Libertine" w:cs="Times New Roman"/>
+          <w:color w:val="000000"/>
+          <w:szCs w:val="24"/>
+        </w:rPr>
+      </w:pPr>
+      <w:r>
+        <w:rPr>
+          <w:rFonts w:eastAsia="Linux Libertine" w:cs="Times New Roman"/>
           <w:b/>
           <w:bCs/>
-        </w:rPr>
-        <w:t>Recommend next steps/future studies</w:t>
+          <w:color w:val="000000"/>
+          <w:szCs w:val="24"/>
+        </w:rPr>
+        <w:t>Figure 6</w:t>
       </w:r>
     </w:p>
     <w:p>
@@ -7943,6 +7243,2017 @@
         </w:pBdr>
         <w:spacing w:before="20" w:after="120"/>
         <w:rPr>
+          <w:rFonts w:eastAsia="Linux Libertine" w:cs="Times New Roman"/>
+          <w:i/>
+          <w:iCs/>
+          <w:color w:val="000000"/>
+          <w:szCs w:val="24"/>
+        </w:rPr>
+      </w:pPr>
+      <w:r>
+        <w:rPr>
+          <w:rFonts w:eastAsia="Linux Libertine" w:cs="Times New Roman"/>
+          <w:i/>
+          <w:iCs/>
+          <w:color w:val="000000"/>
+          <w:szCs w:val="24"/>
+        </w:rPr>
+        <w:t>Density of H1N1 Vaccine Response</w:t>
+      </w:r>
+    </w:p>
+    <w:p>
+      <w:pPr>
+        <w:pBdr>
+          <w:top w:val="nil"/>
+          <w:left w:val="nil"/>
+          <w:bottom w:val="nil"/>
+          <w:right w:val="nil"/>
+          <w:between w:val="nil"/>
+        </w:pBdr>
+        <w:spacing w:before="20" w:after="120"/>
+        <w:rPr>
+          <w:rFonts w:eastAsia="Linux Libertine" w:cs="Times New Roman"/>
+          <w:i/>
+          <w:iCs/>
+          <w:color w:val="000000"/>
+          <w:szCs w:val="24"/>
+        </w:rPr>
+      </w:pPr>
+      <w:r>
+        <w:rPr>
+          <w:rFonts w:eastAsia="Linux Libertine" w:cs="Times New Roman"/>
+          <w:i/>
+          <w:iCs/>
+          <w:noProof/>
+          <w:color w:val="000000"/>
+          <w:szCs w:val="24"/>
+        </w:rPr>
+        <w:drawing>
+          <wp:inline distT="0" distB="0" distL="0" distR="0" wp14:anchorId="154A84BE" wp14:editId="66D31A6E">
+            <wp:extent cx="2971800" cy="2033270"/>
+            <wp:effectExtent l="0" t="0" r="0" b="5080"/>
+            <wp:docPr id="3" name="Picture 3" descr="Chart, histogram&#10;&#10;Description automatically generated"/>
+            <wp:cNvGraphicFramePr>
+              <a:graphicFrameLocks xmlns:a="http://schemas.openxmlformats.org/drawingml/2006/main" noChangeAspect="1"/>
+            </wp:cNvGraphicFramePr>
+            <a:graphic xmlns:a="http://schemas.openxmlformats.org/drawingml/2006/main">
+              <a:graphicData uri="http://schemas.openxmlformats.org/drawingml/2006/picture">
+                <pic:pic xmlns:pic="http://schemas.openxmlformats.org/drawingml/2006/picture">
+                  <pic:nvPicPr>
+                    <pic:cNvPr id="3" name="Picture 3" descr="Chart, histogram&#10;&#10;Description automatically generated"/>
+                    <pic:cNvPicPr/>
+                  </pic:nvPicPr>
+                  <pic:blipFill>
+                    <a:blip r:embed="rId21"/>
+                    <a:stretch>
+                      <a:fillRect/>
+                    </a:stretch>
+                  </pic:blipFill>
+                  <pic:spPr>
+                    <a:xfrm>
+                      <a:off x="0" y="0"/>
+                      <a:ext cx="2971800" cy="2033270"/>
+                    </a:xfrm>
+                    <a:prstGeom prst="rect">
+                      <a:avLst/>
+                    </a:prstGeom>
+                  </pic:spPr>
+                </pic:pic>
+              </a:graphicData>
+            </a:graphic>
+          </wp:inline>
+        </w:drawing>
+      </w:r>
+    </w:p>
+    <w:p>
+      <w:pPr>
+        <w:pBdr>
+          <w:top w:val="nil"/>
+          <w:left w:val="nil"/>
+          <w:bottom w:val="nil"/>
+          <w:right w:val="nil"/>
+          <w:between w:val="nil"/>
+        </w:pBdr>
+        <w:spacing w:before="20" w:after="120"/>
+        <w:rPr>
+          <w:rFonts w:eastAsia="Linux Libertine" w:cs="Times New Roman"/>
+          <w:color w:val="000000"/>
+          <w:szCs w:val="24"/>
+        </w:rPr>
+      </w:pPr>
+      <w:r>
+        <w:rPr>
+          <w:rFonts w:eastAsia="Linux Libertine" w:cs="Times New Roman"/>
+          <w:i/>
+          <w:iCs/>
+          <w:color w:val="000000"/>
+          <w:szCs w:val="24"/>
+        </w:rPr>
+        <w:t>Note.</w:t>
+      </w:r>
+      <w:r>
+        <w:rPr>
+          <w:rFonts w:eastAsia="Linux Libertine" w:cs="Times New Roman"/>
+          <w:color w:val="000000"/>
+          <w:szCs w:val="24"/>
+        </w:rPr>
+        <w:t xml:space="preserve"> Target was heavily skewed to ‘no’ responses.</w:t>
+      </w:r>
+    </w:p>
+    <w:p>
+      <w:pPr>
+        <w:pBdr>
+          <w:top w:val="nil"/>
+          <w:left w:val="nil"/>
+          <w:bottom w:val="nil"/>
+          <w:right w:val="nil"/>
+          <w:between w:val="nil"/>
+        </w:pBdr>
+        <w:spacing w:before="20" w:after="120"/>
+        <w:rPr>
+          <w:rFonts w:eastAsia="Linux Libertine" w:cs="Times New Roman"/>
+          <w:color w:val="000000"/>
+          <w:szCs w:val="24"/>
+        </w:rPr>
+      </w:pPr>
+    </w:p>
+    <w:p>
+      <w:pPr>
+        <w:pBdr>
+          <w:top w:val="nil"/>
+          <w:left w:val="nil"/>
+          <w:bottom w:val="nil"/>
+          <w:right w:val="nil"/>
+          <w:between w:val="nil"/>
+        </w:pBdr>
+        <w:spacing w:before="20" w:after="120"/>
+        <w:rPr>
+          <w:rFonts w:eastAsia="Linux Libertine" w:cs="Times New Roman"/>
+          <w:color w:val="000000"/>
+          <w:szCs w:val="24"/>
+        </w:rPr>
+      </w:pPr>
+    </w:p>
+    <w:p>
+      <w:pPr>
+        <w:pBdr>
+          <w:top w:val="nil"/>
+          <w:left w:val="nil"/>
+          <w:bottom w:val="nil"/>
+          <w:right w:val="nil"/>
+          <w:between w:val="nil"/>
+        </w:pBdr>
+        <w:spacing w:before="20" w:after="120"/>
+        <w:rPr>
+          <w:rFonts w:eastAsia="Linux Libertine" w:cs="Times New Roman"/>
+          <w:color w:val="000000"/>
+          <w:szCs w:val="24"/>
+        </w:rPr>
+      </w:pPr>
+    </w:p>
+    <w:p>
+      <w:pPr>
+        <w:pBdr>
+          <w:top w:val="nil"/>
+          <w:left w:val="nil"/>
+          <w:bottom w:val="nil"/>
+          <w:right w:val="nil"/>
+          <w:between w:val="nil"/>
+        </w:pBdr>
+        <w:spacing w:before="20" w:after="120"/>
+        <w:rPr>
+          <w:rFonts w:eastAsia="Linux Libertine" w:cs="Times New Roman"/>
+          <w:color w:val="000000"/>
+          <w:szCs w:val="24"/>
+        </w:rPr>
+      </w:pPr>
+    </w:p>
+    <w:p>
+      <w:pPr>
+        <w:pBdr>
+          <w:top w:val="nil"/>
+          <w:left w:val="nil"/>
+          <w:bottom w:val="nil"/>
+          <w:right w:val="nil"/>
+          <w:between w:val="nil"/>
+        </w:pBdr>
+        <w:spacing w:before="20" w:after="120"/>
+        <w:rPr>
+          <w:rFonts w:eastAsia="Linux Libertine" w:cs="Times New Roman"/>
+          <w:color w:val="000000"/>
+          <w:szCs w:val="24"/>
+        </w:rPr>
+      </w:pPr>
+    </w:p>
+    <w:p>
+      <w:pPr>
+        <w:pBdr>
+          <w:top w:val="nil"/>
+          <w:left w:val="nil"/>
+          <w:bottom w:val="nil"/>
+          <w:right w:val="nil"/>
+          <w:between w:val="nil"/>
+        </w:pBdr>
+        <w:spacing w:before="20" w:after="120"/>
+        <w:rPr>
+          <w:rFonts w:eastAsia="Linux Libertine" w:cs="Times New Roman"/>
+          <w:b/>
+          <w:bCs/>
+          <w:color w:val="000000"/>
+          <w:szCs w:val="24"/>
+        </w:rPr>
+      </w:pPr>
+      <w:r>
+        <w:rPr>
+          <w:rFonts w:eastAsia="Linux Libertine" w:cs="Times New Roman"/>
+          <w:b/>
+          <w:bCs/>
+          <w:color w:val="000000"/>
+          <w:szCs w:val="24"/>
+        </w:rPr>
+        <w:t>Figure 7</w:t>
+      </w:r>
+    </w:p>
+    <w:p>
+      <w:pPr>
+        <w:pBdr>
+          <w:top w:val="nil"/>
+          <w:left w:val="nil"/>
+          <w:bottom w:val="nil"/>
+          <w:right w:val="nil"/>
+          <w:between w:val="nil"/>
+        </w:pBdr>
+        <w:spacing w:before="20" w:after="120"/>
+        <w:rPr>
+          <w:rFonts w:eastAsia="Linux Libertine" w:cs="Times New Roman"/>
+          <w:i/>
+          <w:iCs/>
+          <w:color w:val="000000"/>
+          <w:szCs w:val="24"/>
+        </w:rPr>
+      </w:pPr>
+      <w:r>
+        <w:rPr>
+          <w:rFonts w:eastAsia="Linux Libertine" w:cs="Times New Roman"/>
+          <w:i/>
+          <w:iCs/>
+          <w:color w:val="000000"/>
+          <w:szCs w:val="24"/>
+        </w:rPr>
+        <w:t>Density of Seasonal Flu Vaccine Response</w:t>
+      </w:r>
+    </w:p>
+    <w:p>
+      <w:pPr>
+        <w:pBdr>
+          <w:top w:val="nil"/>
+          <w:left w:val="nil"/>
+          <w:bottom w:val="nil"/>
+          <w:right w:val="nil"/>
+          <w:between w:val="nil"/>
+        </w:pBdr>
+        <w:spacing w:before="20" w:after="120"/>
+        <w:rPr>
+          <w:rFonts w:eastAsia="Linux Libertine" w:cs="Times New Roman"/>
+          <w:i/>
+          <w:iCs/>
+          <w:color w:val="000000"/>
+          <w:szCs w:val="24"/>
+        </w:rPr>
+      </w:pPr>
+      <w:r>
+        <w:rPr>
+          <w:rFonts w:eastAsia="Linux Libertine" w:cs="Times New Roman"/>
+          <w:i/>
+          <w:iCs/>
+          <w:noProof/>
+          <w:color w:val="000000"/>
+          <w:szCs w:val="24"/>
+        </w:rPr>
+        <w:drawing>
+          <wp:inline distT="0" distB="0" distL="0" distR="0" wp14:anchorId="4BA9CAA6" wp14:editId="4BD0103B">
+            <wp:extent cx="2971800" cy="2112010"/>
+            <wp:effectExtent l="0" t="0" r="0" b="2540"/>
+            <wp:docPr id="6" name="Picture 6" descr="Chart, histogram&#10;&#10;Description automatically generated"/>
+            <wp:cNvGraphicFramePr>
+              <a:graphicFrameLocks xmlns:a="http://schemas.openxmlformats.org/drawingml/2006/main" noChangeAspect="1"/>
+            </wp:cNvGraphicFramePr>
+            <a:graphic xmlns:a="http://schemas.openxmlformats.org/drawingml/2006/main">
+              <a:graphicData uri="http://schemas.openxmlformats.org/drawingml/2006/picture">
+                <pic:pic xmlns:pic="http://schemas.openxmlformats.org/drawingml/2006/picture">
+                  <pic:nvPicPr>
+                    <pic:cNvPr id="6" name="Picture 6" descr="Chart, histogram&#10;&#10;Description automatically generated"/>
+                    <pic:cNvPicPr/>
+                  </pic:nvPicPr>
+                  <pic:blipFill>
+                    <a:blip r:embed="rId22"/>
+                    <a:stretch>
+                      <a:fillRect/>
+                    </a:stretch>
+                  </pic:blipFill>
+                  <pic:spPr>
+                    <a:xfrm>
+                      <a:off x="0" y="0"/>
+                      <a:ext cx="2971800" cy="2112010"/>
+                    </a:xfrm>
+                    <a:prstGeom prst="rect">
+                      <a:avLst/>
+                    </a:prstGeom>
+                  </pic:spPr>
+                </pic:pic>
+              </a:graphicData>
+            </a:graphic>
+          </wp:inline>
+        </w:drawing>
+      </w:r>
+    </w:p>
+    <w:p>
+      <w:pPr>
+        <w:pBdr>
+          <w:top w:val="nil"/>
+          <w:left w:val="nil"/>
+          <w:bottom w:val="nil"/>
+          <w:right w:val="nil"/>
+          <w:between w:val="nil"/>
+        </w:pBdr>
+        <w:spacing w:before="20" w:after="120"/>
+        <w:rPr>
+          <w:rFonts w:eastAsia="Linux Libertine" w:cs="Times New Roman"/>
+          <w:iCs/>
+          <w:color w:val="000000"/>
+          <w:szCs w:val="24"/>
+        </w:rPr>
+      </w:pPr>
+      <w:r>
+        <w:rPr>
+          <w:rFonts w:eastAsia="Linux Libertine" w:cs="Times New Roman"/>
+          <w:i/>
+          <w:iCs/>
+          <w:color w:val="000000"/>
+          <w:szCs w:val="24"/>
+        </w:rPr>
+        <w:t>Note</w:t>
+      </w:r>
+      <w:r>
+        <w:rPr>
+          <w:rFonts w:eastAsia="Linux Libertine" w:cs="Times New Roman"/>
+          <w:iCs/>
+          <w:color w:val="000000"/>
+          <w:szCs w:val="24"/>
+        </w:rPr>
+        <w:t>. Target was close to evenly distributed.</w:t>
+      </w:r>
+    </w:p>
+    <w:p>
+      <w:pPr>
+        <w:pBdr>
+          <w:top w:val="nil"/>
+          <w:left w:val="nil"/>
+          <w:bottom w:val="nil"/>
+          <w:right w:val="nil"/>
+          <w:between w:val="nil"/>
+        </w:pBdr>
+        <w:spacing w:before="20" w:after="120"/>
+        <w:rPr>
+          <w:rFonts w:eastAsia="Linux Libertine" w:cs="Times New Roman"/>
+          <w:iCs/>
+          <w:color w:val="000000"/>
+          <w:szCs w:val="24"/>
+        </w:rPr>
+      </w:pPr>
+      <w:r>
+        <w:rPr>
+          <w:rFonts w:eastAsia="Linux Libertine" w:cs="Times New Roman"/>
+          <w:iCs/>
+          <w:color w:val="000000"/>
+          <w:szCs w:val="24"/>
+        </w:rPr>
+        <w:t>Due to the differences in density, the H1N1 model was trained with a higher amount of data due to oversampling which meant that lack of variance in the training data was a concern, but the results when using the validation data showed that there was not a drop in the F1-Score or AUC for either model, suggesting that they were not overfit to the training data and they did not have a performance drop on unseen data. When exploring the features used in the models, t</w:t>
+      </w:r>
+      <w:r>
+        <w:rPr>
+          <w:rFonts w:eastAsia="Linux Libertine" w:cs="Times New Roman"/>
+          <w:color w:val="000000"/>
+          <w:szCs w:val="24"/>
+        </w:rPr>
+        <w:t>he underlying theme of access to knowledge and information is highlighted. Doctor recommendations</w:t>
+      </w:r>
+      <w:r>
+        <w:rPr>
+          <w:rFonts w:eastAsia="Linux Libertine" w:cs="Times New Roman"/>
+          <w:color w:val="000000"/>
+          <w:szCs w:val="24"/>
+        </w:rPr>
+        <w:t xml:space="preserve">, opinions about vaccine efficacy, disease knowledge, and believing that the disease in question is a risk are all top factors when determining if someone is likely to be vaccinated or not. </w:t>
+      </w:r>
+      <w:r>
+        <w:rPr>
+          <w:rFonts w:eastAsia="Linux Libertine" w:cs="Times New Roman"/>
+          <w:color w:val="000000"/>
+          <w:szCs w:val="24"/>
+        </w:rPr>
+        <w:t>Additionally</w:t>
+      </w:r>
+      <w:r>
+        <w:rPr>
+          <w:rFonts w:eastAsia="Linux Libertine" w:cs="Times New Roman"/>
+          <w:color w:val="000000"/>
+          <w:szCs w:val="24"/>
+        </w:rPr>
+        <w:t>, age and location feed into</w:t>
+      </w:r>
+      <w:r>
+        <w:rPr>
+          <w:rFonts w:eastAsia="Linux Libertine" w:cs="Times New Roman"/>
+          <w:color w:val="000000"/>
+          <w:szCs w:val="24"/>
+        </w:rPr>
+        <w:t xml:space="preserve"> the</w:t>
+      </w:r>
+      <w:r>
+        <w:rPr>
+          <w:rFonts w:eastAsia="Linux Libertine" w:cs="Times New Roman"/>
+          <w:color w:val="000000"/>
+          <w:szCs w:val="24"/>
+        </w:rPr>
+        <w:t xml:space="preserve"> risk and education regarding diseases.</w:t>
+      </w:r>
+      <w:r>
+        <w:rPr>
+          <w:rFonts w:eastAsia="Linux Libertine" w:cs="Times New Roman"/>
+          <w:color w:val="000000"/>
+          <w:szCs w:val="24"/>
+        </w:rPr>
+        <w:t xml:space="preserve"> One of the limitations of the data is the encoding of geographical region, which limits any insights regarding why different regions may have different attitudes toward vaccines.</w:t>
+      </w:r>
+      <w:r>
+        <w:rPr>
+          <w:rFonts w:eastAsia="Linux Libertine" w:cs="Times New Roman"/>
+          <w:color w:val="000000"/>
+          <w:szCs w:val="24"/>
+        </w:rPr>
+        <w:t xml:space="preserve"> More questions could be used in future surveys to help target more specific </w:t>
+      </w:r>
+      <w:r>
+        <w:rPr>
+          <w:rFonts w:eastAsia="Linux Libertine" w:cs="Times New Roman"/>
+          <w:color w:val="000000"/>
+          <w:szCs w:val="24"/>
+        </w:rPr>
+        <w:t xml:space="preserve">attitudes and help focus on what information may help sway people to choose to be vaccinated as there are additional questions that arise out of the results, such as how often </w:t>
+      </w:r>
+      <w:r>
+        <w:rPr>
+          <w:rFonts w:eastAsia="Linux Libertine" w:cs="Times New Roman"/>
+          <w:color w:val="000000"/>
+          <w:szCs w:val="24"/>
+        </w:rPr>
+        <w:lastRenderedPageBreak/>
+        <w:t xml:space="preserve">doctors are recommending vaccines and why. Additionally, with new pandemics arise additional questions and follow up data may give more timely insights. </w:t>
+      </w:r>
+      <w:r>
+        <w:rPr>
+          <w:rFonts w:eastAsia="Linux Libertine" w:cs="Times New Roman"/>
+          <w:color w:val="000000"/>
+          <w:szCs w:val="24"/>
+        </w:rPr>
+        <w:t>Similar</w:t>
+      </w:r>
+      <w:r>
+        <w:rPr>
+          <w:rFonts w:eastAsia="Linux Libertine" w:cs="Times New Roman"/>
+          <w:color w:val="000000"/>
+          <w:szCs w:val="24"/>
+        </w:rPr>
+        <w:t xml:space="preserve"> to Bonnevie et al.</w:t>
+      </w:r>
+      <w:r>
+        <w:rPr>
+          <w:rFonts w:eastAsia="Linux Libertine" w:cs="Times New Roman"/>
+          <w:color w:val="000000"/>
+          <w:szCs w:val="24"/>
+        </w:rPr>
+        <w:t>’s</w:t>
+      </w:r>
+      <w:r>
+        <w:rPr>
+          <w:rFonts w:eastAsia="Linux Libertine" w:cs="Times New Roman"/>
+          <w:color w:val="000000"/>
+          <w:szCs w:val="24"/>
+        </w:rPr>
+        <w:t xml:space="preserve"> (2021)</w:t>
+      </w:r>
+      <w:r>
+        <w:rPr>
+          <w:rFonts w:eastAsia="Linux Libertine" w:cs="Times New Roman"/>
+          <w:color w:val="000000"/>
+          <w:szCs w:val="24"/>
+        </w:rPr>
+        <w:t xml:space="preserve"> findings</w:t>
+      </w:r>
+      <w:r>
+        <w:rPr>
+          <w:rFonts w:eastAsia="Linux Libertine" w:cs="Times New Roman"/>
+          <w:color w:val="000000"/>
+          <w:szCs w:val="24"/>
+        </w:rPr>
+        <w:t xml:space="preserve">, social media has played a bigger role in decision making </w:t>
+      </w:r>
+      <w:r>
+        <w:rPr>
+          <w:rFonts w:eastAsia="Linux Libertine" w:cs="Times New Roman"/>
+          <w:color w:val="000000"/>
+          <w:szCs w:val="24"/>
+        </w:rPr>
+        <w:t>and may be a key in helping to educate people about disease. It is also worthwhile to note that t</w:t>
+      </w:r>
+      <w:r>
+        <w:rPr>
+          <w:rFonts w:eastAsia="Linux Libertine" w:cs="Times New Roman"/>
+          <w:color w:val="000000"/>
+          <w:szCs w:val="24"/>
+        </w:rPr>
+        <w:t>op features of the</w:t>
+      </w:r>
+      <w:r>
+        <w:rPr>
+          <w:rFonts w:eastAsia="Linux Libertine" w:cs="Times New Roman"/>
+          <w:color w:val="000000"/>
+          <w:szCs w:val="24"/>
+        </w:rPr>
+        <w:t xml:space="preserve"> models for the H1N1 vaccine and the </w:t>
+      </w:r>
+      <w:r>
+        <w:rPr>
+          <w:rFonts w:eastAsia="Linux Libertine" w:cs="Times New Roman"/>
+          <w:color w:val="000000"/>
+          <w:szCs w:val="24"/>
+        </w:rPr>
+        <w:t>seasonal flu</w:t>
+      </w:r>
+      <w:r>
+        <w:rPr>
+          <w:rFonts w:eastAsia="Linux Libertine" w:cs="Times New Roman"/>
+          <w:color w:val="000000"/>
+          <w:szCs w:val="24"/>
+        </w:rPr>
+        <w:t xml:space="preserve"> vaccine have different results. </w:t>
+      </w:r>
+      <w:r>
+        <w:rPr>
+          <w:rFonts w:eastAsia="Linux Libertine" w:cs="Times New Roman"/>
+          <w:color w:val="000000"/>
+          <w:szCs w:val="24"/>
+        </w:rPr>
+        <w:t>While both models share some similarities in top features, there are some differences, such as age being a top feature for predicting the seasonal flu vaccine outcome</w:t>
+      </w:r>
+      <w:r>
+        <w:rPr>
+          <w:rFonts w:eastAsia="Linux Libertine" w:cs="Times New Roman"/>
+          <w:color w:val="000000"/>
+          <w:szCs w:val="24"/>
+        </w:rPr>
+        <w:t xml:space="preserve"> (0.06)</w:t>
+      </w:r>
+      <w:r>
+        <w:rPr>
+          <w:rFonts w:eastAsia="Linux Libertine" w:cs="Times New Roman"/>
+          <w:color w:val="000000"/>
+          <w:szCs w:val="24"/>
+        </w:rPr>
+        <w:t xml:space="preserve">, but it </w:t>
+      </w:r>
+      <w:r>
+        <w:rPr>
+          <w:rFonts w:eastAsia="Linux Libertine" w:cs="Times New Roman"/>
+          <w:color w:val="000000"/>
+          <w:szCs w:val="24"/>
+        </w:rPr>
+        <w:t>ranks</w:t>
+      </w:r>
+      <w:r>
+        <w:rPr>
+          <w:rFonts w:eastAsia="Linux Libertine" w:cs="Times New Roman"/>
+          <w:color w:val="000000"/>
+          <w:szCs w:val="24"/>
+        </w:rPr>
+        <w:t xml:space="preserve"> lower</w:t>
+      </w:r>
+      <w:r>
+        <w:rPr>
+          <w:rFonts w:eastAsia="Linux Libertine" w:cs="Times New Roman"/>
+          <w:color w:val="000000"/>
+          <w:szCs w:val="24"/>
+        </w:rPr>
+        <w:t xml:space="preserve"> as a feature in predicting the</w:t>
+      </w:r>
+      <w:r>
+        <w:rPr>
+          <w:rFonts w:eastAsia="Linux Libertine" w:cs="Times New Roman"/>
+          <w:color w:val="000000"/>
+          <w:szCs w:val="24"/>
+        </w:rPr>
+        <w:t xml:space="preserve"> H1N1 outcome (under 0.02)</w:t>
+      </w:r>
+      <w:r>
+        <w:rPr>
+          <w:rFonts w:eastAsia="Linux Libertine" w:cs="Times New Roman"/>
+          <w:color w:val="000000"/>
+          <w:szCs w:val="24"/>
+        </w:rPr>
+        <w:t>. This shows that different vaccines have different decision processes</w:t>
+      </w:r>
+      <w:r>
+        <w:rPr>
+          <w:rFonts w:eastAsia="Linux Libertine" w:cs="Times New Roman"/>
+          <w:color w:val="000000"/>
+          <w:szCs w:val="24"/>
+        </w:rPr>
+        <w:t xml:space="preserve"> and vaccine campaigns need to be tailored to the groups least worried about the illness</w:t>
+      </w:r>
+      <w:r>
+        <w:rPr>
+          <w:rFonts w:eastAsia="Linux Libertine" w:cs="Times New Roman"/>
+          <w:color w:val="000000"/>
+          <w:szCs w:val="24"/>
+        </w:rPr>
+        <w:t xml:space="preserve">. The </w:t>
+      </w:r>
+      <w:r>
+        <w:rPr>
+          <w:rFonts w:eastAsia="Linux Libertine" w:cs="Times New Roman"/>
+          <w:color w:val="000000"/>
+          <w:szCs w:val="24"/>
+        </w:rPr>
+        <w:t>seasonal flu</w:t>
+      </w:r>
+      <w:r>
+        <w:rPr>
+          <w:rFonts w:eastAsia="Linux Libertine" w:cs="Times New Roman"/>
+          <w:color w:val="000000"/>
+          <w:szCs w:val="24"/>
+        </w:rPr>
+        <w:t xml:space="preserve"> vaccine is available annually and is generally seen as reliable and an important safety tool especially for young babies and children or older individuals who are more likely to be seriously ill.  </w:t>
+      </w:r>
+      <w:r>
+        <w:rPr>
+          <w:rFonts w:eastAsia="Linux Libertine" w:cs="Times New Roman"/>
+          <w:color w:val="000000"/>
+          <w:szCs w:val="24"/>
+        </w:rPr>
+        <w:t>Vaccines like the H1N1 vaccine have minimal history due to being a response to a pandemic and the largest variables are doctor information, knowledge about the virus, opinions about vaccines, and perceived risk.</w:t>
+      </w:r>
+      <w:r>
+        <w:rPr>
+          <w:rFonts w:eastAsia="Linux Libertine" w:cs="Times New Roman"/>
+          <w:color w:val="000000"/>
+          <w:szCs w:val="24"/>
+        </w:rPr>
+        <w:t xml:space="preserve"> </w:t>
+      </w:r>
+    </w:p>
+    <w:p>
+      <w:r>
+        <w:t xml:space="preserve">6.1 </w:t>
+      </w:r>
+      <w:r>
+        <w:rPr>
+          <w:b/>
+          <w:bCs/>
+        </w:rPr>
+        <w:t>Conclusion</w:t>
+      </w:r>
+    </w:p>
+    <w:p>
+      <w:pPr>
+        <w:pBdr>
+          <w:top w:val="nil"/>
+          <w:left w:val="nil"/>
+          <w:bottom w:val="nil"/>
+          <w:right w:val="nil"/>
+          <w:between w:val="nil"/>
+        </w:pBdr>
+        <w:spacing w:before="20" w:after="120"/>
+        <w:rPr>
+          <w:rFonts w:cs="Times New Roman"/>
+          <w:szCs w:val="24"/>
+        </w:rPr>
+      </w:pPr>
+      <w:r>
+        <w:rPr>
+          <w:rFonts w:cs="Times New Roman"/>
+          <w:szCs w:val="24"/>
+        </w:rPr>
+        <w:t>Optional</w:t>
+      </w:r>
+      <w:r>
+        <w:rPr>
+          <w:rFonts w:cs="Times New Roman"/>
+          <w:szCs w:val="24"/>
+        </w:rPr>
+        <w:t xml:space="preserve"> vaccinations</w:t>
+      </w:r>
+      <w:r>
+        <w:rPr>
+          <w:rFonts w:cs="Times New Roman"/>
+          <w:szCs w:val="24"/>
+        </w:rPr>
+        <w:t xml:space="preserve">, while arguably as important as mandatory vaccinations, </w:t>
+      </w:r>
+      <w:r>
+        <w:rPr>
+          <w:rFonts w:cs="Times New Roman"/>
+          <w:szCs w:val="24"/>
+        </w:rPr>
+        <w:t xml:space="preserve">will continue to </w:t>
+      </w:r>
+      <w:r>
+        <w:rPr>
+          <w:rFonts w:cs="Times New Roman"/>
+          <w:szCs w:val="24"/>
+        </w:rPr>
+        <w:t xml:space="preserve">follow a similar trend unless </w:t>
+      </w:r>
+      <w:r>
+        <w:rPr>
+          <w:rFonts w:cs="Times New Roman"/>
+          <w:szCs w:val="24"/>
+        </w:rPr>
+        <w:t>they</w:t>
+      </w:r>
+      <w:r>
+        <w:rPr>
+          <w:rFonts w:cs="Times New Roman"/>
+          <w:szCs w:val="24"/>
+        </w:rPr>
+        <w:t xml:space="preserve"> are</w:t>
+      </w:r>
+      <w:r>
+        <w:rPr>
+          <w:rFonts w:cs="Times New Roman"/>
+          <w:szCs w:val="24"/>
+        </w:rPr>
+        <w:t xml:space="preserve"> promoted</w:t>
+      </w:r>
+      <w:r>
+        <w:rPr>
+          <w:rFonts w:cs="Times New Roman"/>
+          <w:szCs w:val="24"/>
+        </w:rPr>
+        <w:t>.</w:t>
+      </w:r>
+      <w:r>
+        <w:rPr>
+          <w:rFonts w:cs="Times New Roman"/>
+          <w:szCs w:val="24"/>
+        </w:rPr>
+        <w:t xml:space="preserve"> </w:t>
+      </w:r>
+      <w:r>
+        <w:rPr>
+          <w:rFonts w:cs="Times New Roman"/>
+          <w:szCs w:val="24"/>
+        </w:rPr>
+        <w:t>In addition to</w:t>
+      </w:r>
+      <w:r>
+        <w:rPr>
+          <w:rFonts w:cs="Times New Roman"/>
+          <w:szCs w:val="24"/>
+        </w:rPr>
+        <w:t xml:space="preserve"> educational background</w:t>
+      </w:r>
+      <w:r>
+        <w:rPr>
+          <w:rFonts w:cs="Times New Roman"/>
+          <w:szCs w:val="24"/>
+        </w:rPr>
+        <w:t xml:space="preserve">, </w:t>
+      </w:r>
+      <w:r>
+        <w:rPr>
+          <w:rFonts w:cs="Times New Roman"/>
+          <w:szCs w:val="24"/>
+        </w:rPr>
+        <w:t>personal belie</w:t>
+      </w:r>
+      <w:r>
+        <w:rPr>
+          <w:rFonts w:cs="Times New Roman"/>
+          <w:szCs w:val="24"/>
+        </w:rPr>
+        <w:t>f</w:t>
+      </w:r>
+      <w:r>
+        <w:rPr>
+          <w:rFonts w:cs="Times New Roman"/>
+          <w:szCs w:val="24"/>
+        </w:rPr>
+        <w:t>s</w:t>
+      </w:r>
+      <w:r>
+        <w:rPr>
+          <w:rFonts w:cs="Times New Roman"/>
+          <w:szCs w:val="24"/>
+        </w:rPr>
+        <w:t>,</w:t>
+      </w:r>
+      <w:r>
+        <w:rPr>
+          <w:rFonts w:cs="Times New Roman"/>
+          <w:szCs w:val="24"/>
+        </w:rPr>
+        <w:t xml:space="preserve"> and preferences </w:t>
+      </w:r>
+      <w:r>
+        <w:rPr>
+          <w:rFonts w:cs="Times New Roman"/>
+          <w:szCs w:val="24"/>
+        </w:rPr>
+        <w:t>many people do not see optional vaccinations as beneficial in their lives from a medical perspective</w:t>
+      </w:r>
+      <w:r>
+        <w:rPr>
+          <w:rFonts w:cs="Times New Roman"/>
+          <w:szCs w:val="24"/>
+        </w:rPr>
+        <w:t>.</w:t>
+      </w:r>
+      <w:r>
+        <w:rPr>
+          <w:rFonts w:cs="Times New Roman"/>
+          <w:szCs w:val="24"/>
+        </w:rPr>
+        <w:t xml:space="preserve"> </w:t>
+      </w:r>
+      <w:r>
+        <w:rPr>
+          <w:rFonts w:cs="Times New Roman"/>
+          <w:szCs w:val="24"/>
+        </w:rPr>
+        <w:t>Further investigation into multivariate impurity reduction is warranted</w:t>
+      </w:r>
+      <w:r>
+        <w:rPr>
+          <w:rFonts w:cs="Times New Roman"/>
+          <w:szCs w:val="24"/>
+        </w:rPr>
+        <w:t xml:space="preserve"> in the transformation and selection of feature importance</w:t>
+      </w:r>
+      <w:r>
+        <w:rPr>
+          <w:rFonts w:cs="Times New Roman"/>
+          <w:szCs w:val="24"/>
+        </w:rPr>
+        <w:t xml:space="preserve"> which may highlight overlooked risk areas</w:t>
+      </w:r>
+      <w:r>
+        <w:rPr>
+          <w:rFonts w:cs="Times New Roman"/>
+          <w:szCs w:val="24"/>
+        </w:rPr>
+        <w:t>.</w:t>
+      </w:r>
+      <w:r>
+        <w:rPr>
+          <w:rFonts w:cs="Times New Roman"/>
+          <w:szCs w:val="24"/>
+        </w:rPr>
+        <w:t xml:space="preserve"> </w:t>
+      </w:r>
+      <w:r>
+        <w:rPr>
+          <w:rFonts w:cs="Times New Roman"/>
+          <w:szCs w:val="24"/>
+        </w:rPr>
+        <w:t>One way of p</w:t>
+      </w:r>
+      <w:r>
+        <w:rPr>
+          <w:rFonts w:cs="Times New Roman"/>
+          <w:szCs w:val="24"/>
+        </w:rPr>
+        <w:t xml:space="preserve">romoting vaccination </w:t>
+      </w:r>
+      <w:r>
+        <w:rPr>
+          <w:rFonts w:cs="Times New Roman"/>
+          <w:szCs w:val="24"/>
+        </w:rPr>
+        <w:t>can be</w:t>
+      </w:r>
+      <w:r>
+        <w:rPr>
+          <w:rFonts w:cs="Times New Roman"/>
+          <w:szCs w:val="24"/>
+        </w:rPr>
+        <w:t xml:space="preserve"> encourag</w:t>
+      </w:r>
+      <w:r>
+        <w:rPr>
+          <w:rFonts w:cs="Times New Roman"/>
+          <w:szCs w:val="24"/>
+        </w:rPr>
+        <w:t>ing</w:t>
+      </w:r>
+      <w:r>
+        <w:rPr>
+          <w:rFonts w:cs="Times New Roman"/>
+          <w:szCs w:val="24"/>
+        </w:rPr>
+        <w:t xml:space="preserve"> </w:t>
+      </w:r>
+      <w:r>
+        <w:rPr>
+          <w:rFonts w:cs="Times New Roman"/>
+          <w:szCs w:val="24"/>
+        </w:rPr>
+        <w:t>employees to get vaccinated</w:t>
+      </w:r>
+      <w:r>
+        <w:rPr>
+          <w:rFonts w:cs="Times New Roman"/>
+          <w:szCs w:val="24"/>
+        </w:rPr>
+        <w:t xml:space="preserve"> in the workplace</w:t>
+      </w:r>
+      <w:r>
+        <w:rPr>
+          <w:rFonts w:cs="Times New Roman"/>
+          <w:szCs w:val="24"/>
+        </w:rPr>
+        <w:t xml:space="preserve">. </w:t>
+      </w:r>
+      <w:r>
+        <w:rPr>
+          <w:rFonts w:cs="Times New Roman"/>
+          <w:szCs w:val="24"/>
+        </w:rPr>
+        <w:t xml:space="preserve">Many companies </w:t>
+      </w:r>
+      <w:r>
+        <w:rPr>
+          <w:rFonts w:cs="Times New Roman"/>
+          <w:szCs w:val="24"/>
+        </w:rPr>
+        <w:t>coordinate annual onsite flu clinics as part of their wellness programs</w:t>
+      </w:r>
+      <w:r>
+        <w:rPr>
+          <w:rFonts w:cs="Times New Roman"/>
+          <w:szCs w:val="24"/>
+        </w:rPr>
+        <w:t xml:space="preserve">, </w:t>
+      </w:r>
+      <w:r>
+        <w:rPr>
+          <w:rFonts w:cs="Times New Roman"/>
+          <w:szCs w:val="24"/>
+        </w:rPr>
+        <w:t>which</w:t>
+      </w:r>
+      <w:r>
+        <w:rPr>
+          <w:rFonts w:cs="Times New Roman"/>
+          <w:szCs w:val="24"/>
+        </w:rPr>
+        <w:t xml:space="preserve"> is an excellent option </w:t>
+      </w:r>
+      <w:r>
+        <w:rPr>
+          <w:rFonts w:cs="Times New Roman"/>
+          <w:szCs w:val="24"/>
+        </w:rPr>
+        <w:t>sinc</w:t>
+      </w:r>
+      <w:r>
+        <w:rPr>
+          <w:rFonts w:cs="Times New Roman"/>
+          <w:szCs w:val="24"/>
+        </w:rPr>
+        <w:t>e many companies</w:t>
+      </w:r>
+      <w:r>
+        <w:rPr>
+          <w:rFonts w:cs="Times New Roman"/>
+          <w:szCs w:val="24"/>
+        </w:rPr>
+        <w:t xml:space="preserve"> will cover</w:t>
+      </w:r>
+      <w:r>
+        <w:rPr>
+          <w:rFonts w:cs="Times New Roman"/>
+          <w:szCs w:val="24"/>
+        </w:rPr>
+        <w:t xml:space="preserve"> flu vaccination through their </w:t>
+      </w:r>
+      <w:r>
+        <w:rPr>
+          <w:rFonts w:cs="Times New Roman"/>
+          <w:szCs w:val="24"/>
+        </w:rPr>
+        <w:t xml:space="preserve">health </w:t>
+      </w:r>
+      <w:r>
+        <w:rPr>
+          <w:rFonts w:cs="Times New Roman"/>
+          <w:szCs w:val="24"/>
+        </w:rPr>
+        <w:t xml:space="preserve">insurance </w:t>
+      </w:r>
+      <w:r>
+        <w:rPr>
+          <w:rFonts w:cs="Times New Roman"/>
+          <w:szCs w:val="24"/>
+        </w:rPr>
+        <w:t>providers</w:t>
+      </w:r>
+      <w:r>
+        <w:rPr>
+          <w:rFonts w:cs="Times New Roman"/>
+          <w:szCs w:val="24"/>
+        </w:rPr>
+        <w:t xml:space="preserve">. </w:t>
+      </w:r>
+      <w:r>
+        <w:rPr>
+          <w:rFonts w:cs="Times New Roman"/>
+          <w:szCs w:val="24"/>
+        </w:rPr>
+        <w:t xml:space="preserve">This option will also </w:t>
+      </w:r>
+      <w:r>
+        <w:rPr>
+          <w:rFonts w:cs="Times New Roman"/>
+          <w:szCs w:val="24"/>
+        </w:rPr>
+        <w:t>reduce</w:t>
+      </w:r>
+      <w:r>
+        <w:rPr>
+          <w:rFonts w:cs="Times New Roman"/>
+          <w:szCs w:val="24"/>
+        </w:rPr>
+        <w:t xml:space="preserve"> employees</w:t>
+      </w:r>
+      <w:r>
+        <w:rPr>
+          <w:rFonts w:cs="Times New Roman"/>
+          <w:szCs w:val="24"/>
+        </w:rPr>
+        <w:t>’</w:t>
+      </w:r>
+      <w:r>
+        <w:rPr>
+          <w:rFonts w:cs="Times New Roman"/>
+          <w:szCs w:val="24"/>
+        </w:rPr>
+        <w:t xml:space="preserve"> time away from work and </w:t>
+      </w:r>
+      <w:r>
+        <w:rPr>
+          <w:rFonts w:cs="Times New Roman"/>
+          <w:szCs w:val="24"/>
+        </w:rPr>
+        <w:t>create</w:t>
+      </w:r>
+      <w:r>
+        <w:rPr>
+          <w:rFonts w:cs="Times New Roman"/>
+          <w:szCs w:val="24"/>
+        </w:rPr>
+        <w:t>s</w:t>
+      </w:r>
+      <w:r>
+        <w:rPr>
+          <w:rFonts w:cs="Times New Roman"/>
+          <w:szCs w:val="24"/>
+        </w:rPr>
+        <w:t xml:space="preserve"> a healthier and more productive environment at work.</w:t>
+      </w:r>
+      <w:r>
+        <w:rPr>
+          <w:rFonts w:cs="Times New Roman"/>
+          <w:szCs w:val="24"/>
+        </w:rPr>
+        <w:t xml:space="preserve"> </w:t>
+      </w:r>
+      <w:r>
+        <w:rPr>
+          <w:rFonts w:cs="Times New Roman"/>
+          <w:szCs w:val="24"/>
+        </w:rPr>
+        <w:t>B</w:t>
+      </w:r>
+      <w:r>
+        <w:rPr>
+          <w:rFonts w:cs="Times New Roman"/>
+          <w:szCs w:val="24"/>
+        </w:rPr>
+        <w:t xml:space="preserve">y continuing to promote similar </w:t>
+      </w:r>
+      <w:r>
+        <w:rPr>
+          <w:rFonts w:cs="Times New Roman"/>
+          <w:szCs w:val="24"/>
+        </w:rPr>
+        <w:t xml:space="preserve">and new </w:t>
+      </w:r>
+      <w:r>
+        <w:rPr>
+          <w:rFonts w:cs="Times New Roman"/>
+          <w:szCs w:val="24"/>
+        </w:rPr>
+        <w:t>approaches</w:t>
+      </w:r>
+      <w:r>
+        <w:rPr>
+          <w:rFonts w:cs="Times New Roman"/>
+          <w:szCs w:val="24"/>
+        </w:rPr>
+        <w:t>,</w:t>
+      </w:r>
+      <w:r>
+        <w:rPr>
+          <w:rFonts w:cs="Times New Roman"/>
+          <w:szCs w:val="24"/>
+        </w:rPr>
+        <w:t xml:space="preserve"> </w:t>
+      </w:r>
+      <w:r>
+        <w:rPr>
+          <w:rFonts w:cs="Times New Roman"/>
+          <w:szCs w:val="24"/>
+        </w:rPr>
+        <w:t xml:space="preserve">the percentage of </w:t>
+      </w:r>
+      <w:r>
+        <w:rPr>
+          <w:rFonts w:cs="Times New Roman"/>
+          <w:szCs w:val="24"/>
+        </w:rPr>
+        <w:t xml:space="preserve">people willing to </w:t>
+      </w:r>
+      <w:r>
+        <w:rPr>
+          <w:rFonts w:cs="Times New Roman"/>
+          <w:szCs w:val="24"/>
+        </w:rPr>
+        <w:t>get vaccinated</w:t>
+      </w:r>
+      <w:r>
+        <w:rPr>
+          <w:rFonts w:cs="Times New Roman"/>
+          <w:szCs w:val="24"/>
+        </w:rPr>
+        <w:t xml:space="preserve"> will</w:t>
+      </w:r>
+      <w:r>
+        <w:rPr>
+          <w:rFonts w:cs="Times New Roman"/>
+          <w:szCs w:val="24"/>
+        </w:rPr>
+        <w:t xml:space="preserve"> </w:t>
+      </w:r>
+      <w:r>
+        <w:rPr>
+          <w:rFonts w:cs="Times New Roman"/>
+          <w:szCs w:val="24"/>
+        </w:rPr>
+        <w:t>increase</w:t>
+      </w:r>
+      <w:r>
+        <w:rPr>
+          <w:rFonts w:cs="Times New Roman"/>
+          <w:szCs w:val="24"/>
+        </w:rPr>
+        <w:t xml:space="preserve"> overtime.</w:t>
+      </w:r>
+      <w:r>
+        <w:rPr>
+          <w:rFonts w:cs="Times New Roman"/>
+          <w:szCs w:val="24"/>
+        </w:rPr>
+        <w:t xml:space="preserve"> </w:t>
+      </w:r>
+      <w:r>
+        <w:rPr>
+          <w:rFonts w:eastAsia="Linux Libertine" w:cs="Times New Roman"/>
+          <w:color w:val="000000"/>
+          <w:szCs w:val="24"/>
+        </w:rPr>
+        <w:t xml:space="preserve">Overall, these results confirm the importance of </w:t>
+      </w:r>
+      <w:proofErr w:type="gramStart"/>
+      <w:r>
+        <w:rPr>
+          <w:rFonts w:eastAsia="Linux Libertine" w:cs="Times New Roman"/>
+          <w:color w:val="000000"/>
+          <w:szCs w:val="24"/>
+        </w:rPr>
+        <w:t>factual information</w:t>
+      </w:r>
+      <w:proofErr w:type="gramEnd"/>
+      <w:r>
+        <w:rPr>
+          <w:rFonts w:eastAsia="Linux Libertine" w:cs="Times New Roman"/>
+          <w:color w:val="000000"/>
+          <w:szCs w:val="24"/>
+        </w:rPr>
+        <w:t xml:space="preserve"> being shared with the public and the importance of trust between people and medicine. Vaccines need to be less risky than the diseases they prevent, otherwise people will choose what is perceived as the lesser risk. Providing accurate information to the public regarding health risks and ways to mitigate them for themselves and others is an important part of public health and safety, as well as finding ways to combat misinformation being spread. Providing information at a school level and beyond can help educate people to be skeptical of misinformation designed to insight fear. Ultimately, further studies are needed to find what really defines a virus as risk to a person, what defines a vaccine as trustworthy, and what doctors are recommending to their patients. Limited information regarding geographical location also leaves that variable as less informative than would be desired, and future studies into how geographical regions view vaccination importance can help direct public health campaigns. These results give further insights on where focus should be to improve vaccination rates: doctor recommendations, information about virus risks, and studies on vaccinations to show efficacy and safety. </w:t>
+      </w:r>
+      <w:r>
+        <w:rPr>
+          <w:rFonts w:cs="Times New Roman"/>
+          <w:szCs w:val="24"/>
+        </w:rPr>
+        <w:t xml:space="preserve">Additionally, providing more information on social media from different places that people trust, such as scientific communities and reputable sources, can help spread information in a way that will reach a wide audience. Providing facts along with examples can have a big impact </w:t>
+      </w:r>
+      <w:r>
+        <w:rPr>
+          <w:rFonts w:cs="Times New Roman"/>
+          <w:szCs w:val="24"/>
+        </w:rPr>
+        <w:t>on</w:t>
+      </w:r>
+      <w:r>
+        <w:rPr>
+          <w:rFonts w:cs="Times New Roman"/>
+          <w:szCs w:val="24"/>
+        </w:rPr>
+        <w:t xml:space="preserve"> how </w:t>
+      </w:r>
+      <w:r>
+        <w:rPr>
+          <w:rFonts w:cs="Times New Roman"/>
+          <w:szCs w:val="24"/>
+        </w:rPr>
+        <w:lastRenderedPageBreak/>
+        <w:t xml:space="preserve">vaccines, or not getting vaccinated, can change people’s lives. Providing information that helps people understand the greater societal impact of choices can also help improve the likelihood that people will choose to get vaccinated. Improving vaccination rates will </w:t>
+      </w:r>
+      <w:r>
+        <w:rPr>
+          <w:rFonts w:cs="Times New Roman"/>
+          <w:szCs w:val="24"/>
+        </w:rPr>
+        <w:t>require</w:t>
+      </w:r>
+      <w:r>
+        <w:rPr>
+          <w:rFonts w:cs="Times New Roman"/>
+          <w:szCs w:val="24"/>
+        </w:rPr>
+        <w:t xml:space="preserve"> reliable vaccines in addition to reliable information about health concerns, risks, and easy access. Improving vaccination rates can help minimize the effect that viruses have on our communities and help improve </w:t>
+      </w:r>
+      <w:r>
+        <w:rPr>
+          <w:rFonts w:cs="Times New Roman"/>
+          <w:szCs w:val="24"/>
+        </w:rPr>
+        <w:t>everyone’s well-being</w:t>
+      </w:r>
+      <w:r>
+        <w:rPr>
+          <w:rFonts w:cs="Times New Roman"/>
+          <w:szCs w:val="24"/>
+        </w:rPr>
+        <w:t>.</w:t>
+      </w:r>
+      <w:r>
+        <w:rPr>
+          <w:rFonts w:cs="Times New Roman"/>
+          <w:szCs w:val="24"/>
+        </w:rPr>
+        <w:t xml:space="preserve"> Using the models created, people working to increase vaccination rates can determine if someone is likely to be vaccinated or not and address factors that may be preventing people from getting vaccinated.</w:t>
+      </w:r>
+    </w:p>
+    <w:p>
+      <w:r>
+        <w:t xml:space="preserve">6.2 </w:t>
+      </w:r>
+      <w:r>
+        <w:rPr>
+          <w:b/>
+          <w:bCs/>
+        </w:rPr>
+        <w:t>Recommend next steps/future studies</w:t>
+      </w:r>
+    </w:p>
+    <w:p>
+      <w:pPr>
+        <w:pBdr>
+          <w:top w:val="nil"/>
+          <w:left w:val="nil"/>
+          <w:bottom w:val="nil"/>
+          <w:right w:val="nil"/>
+          <w:between w:val="nil"/>
+        </w:pBdr>
+        <w:spacing w:before="20" w:after="120"/>
+        <w:rPr>
+          <w:rFonts w:cs="Times New Roman"/>
+          <w:szCs w:val="24"/>
+        </w:rPr>
+      </w:pPr>
+      <w:r>
+        <w:rPr>
+          <w:rFonts w:cs="Times New Roman"/>
+          <w:szCs w:val="24"/>
+        </w:rPr>
+        <w:t xml:space="preserve">The effort to maximize the adoption of vaccines requires efficient targeting of those who are not likely to get the H1N1 or </w:t>
+      </w:r>
+      <w:r>
+        <w:rPr>
+          <w:rFonts w:cs="Times New Roman"/>
+          <w:szCs w:val="24"/>
+        </w:rPr>
+        <w:t>seasonal flu</w:t>
+      </w:r>
+      <w:r>
+        <w:rPr>
+          <w:rFonts w:cs="Times New Roman"/>
+          <w:szCs w:val="24"/>
+        </w:rPr>
+        <w:t xml:space="preserve"> vaccine. </w:t>
+      </w:r>
+      <w:r>
+        <w:rPr>
+          <w:rFonts w:cs="Times New Roman"/>
+          <w:szCs w:val="24"/>
+        </w:rPr>
+        <w:t>Since the adoption of vaccines is a binary choice</w:t>
+      </w:r>
+      <w:r>
+        <w:rPr>
+          <w:rFonts w:cs="Times New Roman"/>
+          <w:szCs w:val="24"/>
+        </w:rPr>
+        <w:t>,</w:t>
+      </w:r>
+      <w:r>
+        <w:rPr>
+          <w:rFonts w:cs="Times New Roman"/>
+          <w:szCs w:val="24"/>
+        </w:rPr>
+        <w:t xml:space="preserve"> we can modify the classification threshold from 0.5 to </w:t>
+      </w:r>
+      <w:r>
+        <w:rPr>
+          <w:rFonts w:cs="Times New Roman"/>
+          <w:szCs w:val="24"/>
+        </w:rPr>
+        <w:t xml:space="preserve">a </w:t>
+      </w:r>
+      <w:r>
+        <w:rPr>
+          <w:rFonts w:cs="Times New Roman"/>
+          <w:szCs w:val="24"/>
+        </w:rPr>
+        <w:t>higher</w:t>
+      </w:r>
+      <w:r>
+        <w:rPr>
+          <w:rFonts w:cs="Times New Roman"/>
+          <w:szCs w:val="24"/>
+        </w:rPr>
+        <w:t xml:space="preserve"> value. This </w:t>
+      </w:r>
+      <w:r>
+        <w:rPr>
+          <w:rFonts w:cs="Times New Roman"/>
+          <w:szCs w:val="24"/>
+        </w:rPr>
+        <w:t>change would increase identifying the number of people who would</w:t>
+      </w:r>
+      <w:r>
+        <w:rPr>
+          <w:rFonts w:cs="Times New Roman"/>
+          <w:szCs w:val="24"/>
+        </w:rPr>
+        <w:t xml:space="preserve"> not</w:t>
+      </w:r>
+      <w:r>
+        <w:rPr>
+          <w:rFonts w:cs="Times New Roman"/>
+          <w:szCs w:val="24"/>
+        </w:rPr>
+        <w:t xml:space="preserve"> get the vaccine. </w:t>
+      </w:r>
+      <w:r>
+        <w:rPr>
+          <w:rFonts w:cs="Times New Roman"/>
+          <w:szCs w:val="24"/>
+        </w:rPr>
+        <w:t>In other words, the</w:t>
+      </w:r>
+      <w:r>
+        <w:rPr>
+          <w:rFonts w:cs="Times New Roman"/>
+          <w:szCs w:val="24"/>
+        </w:rPr>
+        <w:t xml:space="preserve"> chance of having a Type I error, where someone is identified </w:t>
+      </w:r>
+      <w:r>
+        <w:rPr>
+          <w:rFonts w:cs="Times New Roman"/>
+          <w:szCs w:val="24"/>
+        </w:rPr>
+        <w:t xml:space="preserve">as </w:t>
+      </w:r>
+      <w:r>
+        <w:rPr>
+          <w:rFonts w:cs="Times New Roman"/>
+          <w:szCs w:val="24"/>
+        </w:rPr>
+        <w:t xml:space="preserve">taking the </w:t>
+      </w:r>
+      <w:r>
+        <w:rPr>
+          <w:rFonts w:cs="Times New Roman"/>
+          <w:szCs w:val="24"/>
+        </w:rPr>
+        <w:t>vaccine,</w:t>
+      </w:r>
+      <w:r>
+        <w:rPr>
+          <w:rFonts w:cs="Times New Roman"/>
+          <w:szCs w:val="24"/>
+        </w:rPr>
+        <w:t xml:space="preserve"> but they are</w:t>
+      </w:r>
+      <w:r>
+        <w:rPr>
+          <w:rFonts w:cs="Times New Roman"/>
+          <w:szCs w:val="24"/>
+        </w:rPr>
+        <w:t xml:space="preserve"> not</w:t>
+      </w:r>
+      <w:r>
+        <w:rPr>
+          <w:rFonts w:cs="Times New Roman"/>
+          <w:szCs w:val="24"/>
+        </w:rPr>
+        <w:t xml:space="preserve"> vaccinated,</w:t>
+      </w:r>
+      <w:r>
+        <w:rPr>
+          <w:rFonts w:cs="Times New Roman"/>
+          <w:szCs w:val="24"/>
+        </w:rPr>
+        <w:t xml:space="preserve"> would </w:t>
+      </w:r>
+      <w:r>
+        <w:rPr>
+          <w:rFonts w:cs="Times New Roman"/>
+          <w:szCs w:val="24"/>
+        </w:rPr>
+        <w:t>decrease</w:t>
+      </w:r>
+      <w:r>
+        <w:rPr>
+          <w:rFonts w:cs="Times New Roman"/>
+          <w:szCs w:val="24"/>
+        </w:rPr>
+        <w:t>, but the chance of a Type II error, where someone is identified as</w:t>
+      </w:r>
+      <w:r>
+        <w:rPr>
+          <w:rFonts w:cs="Times New Roman"/>
+          <w:szCs w:val="24"/>
+        </w:rPr>
+        <w:t xml:space="preserve"> not</w:t>
+      </w:r>
+      <w:r>
+        <w:rPr>
+          <w:rFonts w:cs="Times New Roman"/>
+          <w:szCs w:val="24"/>
+        </w:rPr>
+        <w:t xml:space="preserve"> having the </w:t>
+      </w:r>
+      <w:r>
+        <w:rPr>
+          <w:rFonts w:cs="Times New Roman"/>
+          <w:szCs w:val="24"/>
+        </w:rPr>
+        <w:t>vaccine,</w:t>
+      </w:r>
+      <w:r>
+        <w:rPr>
+          <w:rFonts w:cs="Times New Roman"/>
+          <w:szCs w:val="24"/>
+        </w:rPr>
+        <w:t xml:space="preserve"> but they are vaccinated, would </w:t>
+      </w:r>
+      <w:r>
+        <w:rPr>
+          <w:rFonts w:cs="Times New Roman"/>
+          <w:szCs w:val="24"/>
+        </w:rPr>
+        <w:t>increase</w:t>
+      </w:r>
+      <w:r>
+        <w:rPr>
+          <w:rFonts w:cs="Times New Roman"/>
+          <w:szCs w:val="24"/>
+        </w:rPr>
+        <w:t xml:space="preserve">. </w:t>
+      </w:r>
+      <w:r>
+        <w:rPr>
+          <w:rFonts w:cs="Times New Roman"/>
+          <w:szCs w:val="24"/>
+        </w:rPr>
+        <w:t xml:space="preserve">The negative of this is that </w:t>
+      </w:r>
+      <w:r>
+        <w:rPr>
+          <w:rFonts w:cs="Times New Roman"/>
+          <w:szCs w:val="24"/>
+        </w:rPr>
+        <w:t xml:space="preserve">it would </w:t>
+      </w:r>
+      <w:r>
+        <w:rPr>
+          <w:rFonts w:cs="Times New Roman"/>
+          <w:szCs w:val="24"/>
+        </w:rPr>
+        <w:t>be a</w:t>
+      </w:r>
+      <w:r>
+        <w:rPr>
+          <w:rFonts w:cs="Times New Roman"/>
+          <w:szCs w:val="24"/>
+        </w:rPr>
+        <w:t xml:space="preserve"> waste </w:t>
+      </w:r>
+      <w:r>
+        <w:rPr>
+          <w:rFonts w:cs="Times New Roman"/>
+          <w:szCs w:val="24"/>
+        </w:rPr>
+        <w:t>if</w:t>
+      </w:r>
+      <w:r>
+        <w:rPr>
+          <w:rFonts w:cs="Times New Roman"/>
+          <w:szCs w:val="24"/>
+        </w:rPr>
+        <w:t xml:space="preserve"> </w:t>
+      </w:r>
+      <w:r>
+        <w:rPr>
+          <w:rFonts w:cs="Times New Roman"/>
+          <w:szCs w:val="24"/>
+        </w:rPr>
+        <w:t>efforts</w:t>
+      </w:r>
+      <w:r>
+        <w:rPr>
+          <w:rFonts w:cs="Times New Roman"/>
+          <w:szCs w:val="24"/>
+        </w:rPr>
+        <w:t xml:space="preserve"> were directed to individuals </w:t>
+      </w:r>
+      <w:r>
+        <w:rPr>
+          <w:rFonts w:cs="Times New Roman"/>
+          <w:szCs w:val="24"/>
+        </w:rPr>
+        <w:t>who are already vaccinated</w:t>
+      </w:r>
+      <w:r>
+        <w:rPr>
+          <w:rFonts w:cs="Times New Roman"/>
+          <w:szCs w:val="24"/>
+        </w:rPr>
+        <w:t xml:space="preserve">. </w:t>
+      </w:r>
+      <w:r>
+        <w:rPr>
+          <w:rFonts w:cs="Times New Roman"/>
+          <w:szCs w:val="24"/>
+        </w:rPr>
+        <w:t xml:space="preserve">Weighing </w:t>
+      </w:r>
+      <w:r>
+        <w:rPr>
+          <w:rFonts w:cs="Times New Roman"/>
+          <w:szCs w:val="24"/>
+        </w:rPr>
+        <w:t>this extra cost</w:t>
+      </w:r>
+      <w:r>
+        <w:rPr>
+          <w:rFonts w:cs="Times New Roman"/>
+          <w:szCs w:val="24"/>
+        </w:rPr>
+        <w:t xml:space="preserve"> with</w:t>
+      </w:r>
+      <w:r>
+        <w:rPr>
+          <w:rFonts w:cs="Times New Roman"/>
+          <w:szCs w:val="24"/>
+        </w:rPr>
+        <w:t xml:space="preserve"> the extra benefit of identifying more vaccine</w:t>
+      </w:r>
+      <w:r>
+        <w:rPr>
+          <w:rFonts w:cs="Times New Roman"/>
+          <w:szCs w:val="24"/>
+        </w:rPr>
+        <w:t>-</w:t>
+      </w:r>
+      <w:r>
+        <w:rPr>
+          <w:rFonts w:cs="Times New Roman"/>
+          <w:szCs w:val="24"/>
+        </w:rPr>
+        <w:t xml:space="preserve">hesitant people would be </w:t>
+      </w:r>
+      <w:r>
+        <w:rPr>
+          <w:rFonts w:cs="Times New Roman"/>
+          <w:szCs w:val="24"/>
+        </w:rPr>
+        <w:t>a better option than not reaching out to someone who is likely to not get vaccinated.</w:t>
+      </w:r>
+      <w:r>
+        <w:rPr>
+          <w:rFonts w:cs="Times New Roman"/>
+          <w:szCs w:val="24"/>
+        </w:rPr>
+        <w:t xml:space="preserve"> </w:t>
+      </w:r>
+      <w:r>
+        <w:rPr>
+          <w:rFonts w:cs="Times New Roman"/>
+          <w:szCs w:val="24"/>
+        </w:rPr>
+        <w:t xml:space="preserve">Another way of evaluating the data would be using </w:t>
+      </w:r>
+      <w:r>
+        <w:rPr>
+          <w:rFonts w:cs="Times New Roman"/>
+          <w:szCs w:val="24"/>
+        </w:rPr>
+        <w:t>r</w:t>
+      </w:r>
+      <w:r>
+        <w:rPr>
+          <w:rFonts w:cs="Times New Roman"/>
+          <w:szCs w:val="24"/>
+        </w:rPr>
+        <w:t xml:space="preserve">ecall because the cost of a false negative is higher than the cost of a false positive when the goal is to increase vaccination rates. Focusing on the </w:t>
+      </w:r>
+      <w:r>
+        <w:rPr>
+          <w:rFonts w:cs="Times New Roman"/>
+          <w:szCs w:val="24"/>
+        </w:rPr>
+        <w:t>r</w:t>
+      </w:r>
+      <w:r>
+        <w:rPr>
+          <w:rFonts w:cs="Times New Roman"/>
+          <w:szCs w:val="24"/>
+        </w:rPr>
+        <w:t xml:space="preserve">ecall, shown in </w:t>
+      </w:r>
+      <w:r>
+        <w:rPr>
+          <w:rFonts w:cs="Times New Roman"/>
+          <w:szCs w:val="24"/>
+        </w:rPr>
+        <w:t>f</w:t>
+      </w:r>
+      <w:r>
+        <w:rPr>
+          <w:rFonts w:cs="Times New Roman"/>
+          <w:szCs w:val="24"/>
+        </w:rPr>
+        <w:t xml:space="preserve">ormula </w:t>
+      </w:r>
+      <w:r>
+        <w:rPr>
+          <w:rFonts w:cs="Times New Roman"/>
+          <w:szCs w:val="24"/>
+        </w:rPr>
+        <w:t>1</w:t>
+      </w:r>
+      <w:r>
+        <w:rPr>
+          <w:rFonts w:cs="Times New Roman"/>
+          <w:szCs w:val="24"/>
+        </w:rPr>
+        <w:t xml:space="preserve">, </w:t>
+      </w:r>
+      <w:r>
+        <w:rPr>
+          <w:rFonts w:cs="Times New Roman"/>
+          <w:szCs w:val="24"/>
+        </w:rPr>
+        <w:t>focuses on the ratio of true positives to total positive.</w:t>
+      </w:r>
+    </w:p>
+    <w:p>
+      <w:pPr>
+        <w:pBdr>
+          <w:top w:val="nil"/>
+          <w:left w:val="nil"/>
+          <w:bottom w:val="nil"/>
+          <w:right w:val="nil"/>
+          <w:between w:val="nil"/>
+        </w:pBdr>
+        <w:spacing w:before="20" w:after="120"/>
+        <w:jc w:val="right"/>
+        <w:rPr>
+          <w:rFonts w:cs="Times New Roman"/>
+          <w:szCs w:val="24"/>
+        </w:rPr>
+      </w:pPr>
+      <m:oMath>
+        <m:r>
+          <w:rPr>
+            <w:rFonts w:ascii="Cambria Math" w:hAnsi="Cambria Math" w:cs="Times New Roman"/>
+            <w:szCs w:val="24"/>
+          </w:rPr>
+          <m:t xml:space="preserve">Recall= </m:t>
+        </m:r>
+        <m:f>
+          <m:fPr>
+            <m:ctrlPr>
+              <w:rPr>
+                <w:rFonts w:ascii="Cambria Math" w:hAnsi="Cambria Math" w:cs="Times New Roman"/>
+                <w:i/>
+                <w:szCs w:val="24"/>
+              </w:rPr>
+            </m:ctrlPr>
+          </m:fPr>
+          <m:num>
+            <m:r>
+              <w:rPr>
+                <w:rFonts w:ascii="Cambria Math" w:hAnsi="Cambria Math" w:cs="Times New Roman"/>
+                <w:szCs w:val="24"/>
+              </w:rPr>
+              <m:t>True Positive</m:t>
+            </m:r>
+          </m:num>
+          <m:den>
+            <m:r>
+              <w:rPr>
+                <w:rFonts w:ascii="Cambria Math" w:hAnsi="Cambria Math" w:cs="Times New Roman"/>
+                <w:szCs w:val="24"/>
+              </w:rPr>
+              <m:t>True Positive+False Negative</m:t>
+            </m:r>
+          </m:den>
+        </m:f>
+      </m:oMath>
+      <w:r>
+        <w:rPr>
+          <w:rFonts w:eastAsiaTheme="minorEastAsia" w:cs="Times New Roman"/>
+          <w:szCs w:val="24"/>
+        </w:rPr>
+        <w:t xml:space="preserve">        (</w:t>
+      </w:r>
+      <w:r>
+        <w:rPr>
+          <w:rFonts w:eastAsiaTheme="minorEastAsia" w:cs="Times New Roman"/>
+          <w:szCs w:val="24"/>
+        </w:rPr>
+        <w:t>1</w:t>
+      </w:r>
+      <w:r>
+        <w:rPr>
+          <w:rFonts w:eastAsiaTheme="minorEastAsia" w:cs="Times New Roman"/>
+          <w:szCs w:val="24"/>
+        </w:rPr>
+        <w:t>)</w:t>
+      </w:r>
+    </w:p>
+    <w:p>
+      <w:pPr>
+        <w:pBdr>
+          <w:top w:val="nil"/>
+          <w:left w:val="nil"/>
+          <w:bottom w:val="nil"/>
+          <w:right w:val="nil"/>
+          <w:between w:val="nil"/>
+        </w:pBdr>
+        <w:spacing w:before="20" w:after="120"/>
+        <w:rPr>
+          <w:rFonts w:cs="Times New Roman"/>
+          <w:szCs w:val="24"/>
+        </w:rPr>
+      </w:pPr>
+      <w:r>
+        <w:rPr>
+          <w:rFonts w:cs="Times New Roman"/>
+          <w:szCs w:val="24"/>
+        </w:rPr>
+        <w:t xml:space="preserve">Using the F1-Score provided the harmonic mean and can be a </w:t>
+      </w:r>
+      <w:r>
+        <w:rPr>
+          <w:rFonts w:cs="Times New Roman"/>
+          <w:szCs w:val="24"/>
+        </w:rPr>
+        <w:t xml:space="preserve">strong metric for choosing models when finding a model that has a good balance between precision and </w:t>
+      </w:r>
+      <w:r>
+        <w:rPr>
+          <w:rFonts w:cs="Times New Roman"/>
+          <w:szCs w:val="24"/>
+        </w:rPr>
+        <w:t>recall. The formula for F1-Score is shown in formula 2.</w:t>
+      </w:r>
+    </w:p>
+    <w:p>
+      <w:pPr>
+        <w:pBdr>
+          <w:top w:val="nil"/>
+          <w:left w:val="nil"/>
+          <w:bottom w:val="nil"/>
+          <w:right w:val="nil"/>
+          <w:between w:val="nil"/>
+        </w:pBdr>
+        <w:spacing w:before="20" w:after="120"/>
+        <w:rPr>
+          <w:rFonts w:eastAsiaTheme="minorEastAsia" w:cs="Times New Roman"/>
+          <w:sz w:val="18"/>
+          <w:szCs w:val="18"/>
+        </w:rPr>
+      </w:pPr>
+      <w:r>
+        <w:rPr>
+          <w:rFonts w:eastAsiaTheme="minorEastAsia" w:cs="Times New Roman"/>
+          <w:sz w:val="18"/>
+          <w:szCs w:val="18"/>
+        </w:rPr>
+        <w:t xml:space="preserve">       </w:t>
+      </w:r>
+      <m:oMath>
+        <m:sSub>
+          <m:sSubPr>
+            <m:ctrlPr>
+              <w:rPr>
+                <w:rFonts w:ascii="Cambria Math" w:hAnsi="Cambria Math" w:cs="Times New Roman"/>
+                <w:i/>
+                <w:sz w:val="20"/>
+                <w:szCs w:val="20"/>
+              </w:rPr>
+            </m:ctrlPr>
+          </m:sSubPr>
+          <m:e>
+            <m:r>
+              <w:rPr>
+                <w:rFonts w:ascii="Cambria Math" w:hAnsi="Cambria Math" w:cs="Times New Roman"/>
+                <w:sz w:val="20"/>
+                <w:szCs w:val="20"/>
+              </w:rPr>
+              <m:t>F</m:t>
+            </m:r>
+          </m:e>
+          <m:sub>
+            <m:r>
+              <w:rPr>
+                <w:rFonts w:ascii="Cambria Math" w:hAnsi="Cambria Math" w:cs="Times New Roman"/>
+                <w:sz w:val="20"/>
+                <w:szCs w:val="20"/>
+              </w:rPr>
+              <m:t>1</m:t>
+            </m:r>
+          </m:sub>
+        </m:sSub>
+        <m:r>
+          <w:rPr>
+            <w:rFonts w:ascii="Cambria Math" w:hAnsi="Cambria Math" w:cs="Times New Roman"/>
+            <w:sz w:val="20"/>
+            <w:szCs w:val="20"/>
+          </w:rPr>
+          <m:t>=</m:t>
+        </m:r>
+        <m:f>
+          <m:fPr>
+            <m:ctrlPr>
+              <w:rPr>
+                <w:rFonts w:ascii="Cambria Math" w:hAnsi="Cambria Math" w:cs="Times New Roman"/>
+                <w:i/>
+                <w:sz w:val="20"/>
+                <w:szCs w:val="20"/>
+              </w:rPr>
+            </m:ctrlPr>
+          </m:fPr>
+          <m:num>
+            <m:r>
+              <w:rPr>
+                <w:rFonts w:ascii="Cambria Math" w:hAnsi="Cambria Math" w:cs="Times New Roman"/>
+                <w:sz w:val="20"/>
+                <w:szCs w:val="20"/>
+              </w:rPr>
+              <m:t>True Positives</m:t>
+            </m:r>
+          </m:num>
+          <m:den>
+            <m:r>
+              <w:rPr>
+                <w:rFonts w:ascii="Cambria Math" w:hAnsi="Cambria Math" w:cs="Times New Roman"/>
+                <w:sz w:val="20"/>
+                <w:szCs w:val="20"/>
+              </w:rPr>
+              <m:t xml:space="preserve">True Positives+ </m:t>
+            </m:r>
+            <m:f>
+              <m:fPr>
+                <m:ctrlPr>
+                  <w:rPr>
+                    <w:rFonts w:ascii="Cambria Math" w:hAnsi="Cambria Math" w:cs="Times New Roman"/>
+                    <w:i/>
+                    <w:sz w:val="20"/>
+                    <w:szCs w:val="20"/>
+                  </w:rPr>
+                </m:ctrlPr>
+              </m:fPr>
+              <m:num>
+                <m:r>
+                  <w:rPr>
+                    <w:rFonts w:ascii="Cambria Math" w:hAnsi="Cambria Math" w:cs="Times New Roman"/>
+                    <w:sz w:val="20"/>
+                    <w:szCs w:val="20"/>
+                  </w:rPr>
+                  <m:t>1</m:t>
+                </m:r>
+              </m:num>
+              <m:den>
+                <m:r>
+                  <w:rPr>
+                    <w:rFonts w:ascii="Cambria Math" w:hAnsi="Cambria Math" w:cs="Times New Roman"/>
+                    <w:sz w:val="20"/>
+                    <w:szCs w:val="20"/>
+                  </w:rPr>
+                  <m:t>2</m:t>
+                </m:r>
+              </m:den>
+            </m:f>
+            <m:d>
+              <m:dPr>
+                <m:ctrlPr>
+                  <w:rPr>
+                    <w:rFonts w:ascii="Cambria Math" w:hAnsi="Cambria Math" w:cs="Times New Roman"/>
+                    <w:i/>
+                    <w:sz w:val="20"/>
+                    <w:szCs w:val="20"/>
+                  </w:rPr>
+                </m:ctrlPr>
+              </m:dPr>
+              <m:e>
+                <m:r>
+                  <w:rPr>
+                    <w:rFonts w:ascii="Cambria Math" w:hAnsi="Cambria Math" w:cs="Times New Roman"/>
+                    <w:sz w:val="20"/>
+                    <w:szCs w:val="20"/>
+                  </w:rPr>
+                  <m:t>False Positive+False Negative</m:t>
+                </m:r>
+              </m:e>
+            </m:d>
+          </m:den>
+        </m:f>
+        <m:r>
+          <w:rPr>
+            <w:rFonts w:ascii="Cambria Math" w:hAnsi="Cambria Math" w:cs="Times New Roman"/>
+            <w:sz w:val="20"/>
+            <w:szCs w:val="20"/>
+          </w:rPr>
+          <m:t xml:space="preserve"> </m:t>
+        </m:r>
+      </m:oMath>
+      <w:r>
+        <w:rPr>
+          <w:rFonts w:eastAsiaTheme="minorEastAsia" w:cs="Times New Roman"/>
+          <w:sz w:val="18"/>
+          <w:szCs w:val="18"/>
+        </w:rPr>
+        <w:t xml:space="preserve">         </w:t>
+      </w:r>
+      <w:r>
+        <w:rPr>
+          <w:rFonts w:eastAsiaTheme="minorEastAsia" w:cs="Times New Roman"/>
+          <w:szCs w:val="24"/>
+        </w:rPr>
+        <w:t>(2)</w:t>
+      </w:r>
+    </w:p>
+    <w:p>
+      <w:pPr>
+        <w:pBdr>
+          <w:top w:val="nil"/>
+          <w:left w:val="nil"/>
+          <w:bottom w:val="nil"/>
+          <w:right w:val="nil"/>
+          <w:between w:val="nil"/>
+        </w:pBdr>
+        <w:spacing w:before="20" w:after="120"/>
+        <w:rPr>
           <w:rFonts w:cs="Times New Roman"/>
           <w:szCs w:val="24"/>
           <w:shd w:val="clear" w:color="auto" w:fill="CFE2F3"/>
@@ -7953,91 +9264,28 @@
           <w:rFonts w:cs="Times New Roman"/>
           <w:szCs w:val="24"/>
         </w:rPr>
-        <w:t xml:space="preserve">The effort to maximize the adoption of vaccines requires efficient targeting of those who are not likely to get the H1N1 or </w:t>
-      </w:r>
-      <w:r>
-        <w:rPr>
-          <w:rFonts w:cs="Times New Roman"/>
-          <w:szCs w:val="24"/>
-        </w:rPr>
-        <w:t>seasonal flu</w:t>
-      </w:r>
-      <w:r>
-        <w:rPr>
-          <w:rFonts w:cs="Times New Roman"/>
-          <w:szCs w:val="24"/>
-        </w:rPr>
-        <w:t xml:space="preserve"> vaccine. </w:t>
-      </w:r>
-      <w:r>
-        <w:rPr>
-          <w:rFonts w:cs="Times New Roman"/>
-          <w:szCs w:val="24"/>
-        </w:rPr>
-        <w:t>Since the adoption of vaccines is a binary choice</w:t>
-      </w:r>
-      <w:r>
-        <w:rPr>
-          <w:rFonts w:cs="Times New Roman"/>
-          <w:szCs w:val="24"/>
-        </w:rPr>
-        <w:t>,</w:t>
-      </w:r>
-      <w:r>
-        <w:rPr>
-          <w:rFonts w:cs="Times New Roman"/>
-          <w:szCs w:val="24"/>
-        </w:rPr>
-        <w:t xml:space="preserve"> we can modify the classification threshold from 0.5 to </w:t>
-      </w:r>
-      <w:r>
-        <w:rPr>
-          <w:rFonts w:cs="Times New Roman"/>
-          <w:szCs w:val="24"/>
-        </w:rPr>
-        <w:t xml:space="preserve">a lower value. This </w:t>
-      </w:r>
-      <w:r>
-        <w:rPr>
-          <w:rFonts w:cs="Times New Roman"/>
-          <w:szCs w:val="24"/>
-        </w:rPr>
-        <w:t>change would increase identifying the number of people who would</w:t>
-      </w:r>
-      <w:r>
-        <w:rPr>
-          <w:rFonts w:cs="Times New Roman"/>
-          <w:szCs w:val="24"/>
-        </w:rPr>
-        <w:t xml:space="preserve"> not</w:t>
-      </w:r>
-      <w:r>
-        <w:rPr>
-          <w:rFonts w:cs="Times New Roman"/>
-          <w:szCs w:val="24"/>
-        </w:rPr>
-        <w:t xml:space="preserve"> get the vaccine. </w:t>
-      </w:r>
-      <w:r>
-        <w:rPr>
-          <w:rFonts w:cs="Times New Roman"/>
-          <w:szCs w:val="24"/>
-        </w:rPr>
-        <w:t xml:space="preserve">In other words, the number of individuals not taking the vaccine but identified as taking it would decrease. </w:t>
-      </w:r>
-      <w:r>
-        <w:rPr>
-          <w:rFonts w:cs="Times New Roman"/>
-          <w:szCs w:val="24"/>
-        </w:rPr>
-        <w:t>This</w:t>
-      </w:r>
-      <w:r>
-        <w:rPr>
-          <w:rFonts w:cs="Times New Roman"/>
-          <w:szCs w:val="24"/>
-        </w:rPr>
-        <w:t xml:space="preserve"> benefit would come at the expense of increasing the false positives.</w:t>
+        <w:t>F</w:t>
+      </w:r>
+      <w:r>
+        <w:rPr>
+          <w:rFonts w:cs="Times New Roman"/>
+          <w:szCs w:val="24"/>
+        </w:rPr>
+        <w:t xml:space="preserve">ocusing on recall would provide a model that will have less false negatives and may be preferable depending on the cost of a vaccine campaign to ensure fewer false positives. </w:t>
+      </w:r>
+      <w:r>
+        <w:rPr>
+          <w:rFonts w:cs="Times New Roman"/>
+          <w:szCs w:val="24"/>
+        </w:rPr>
+        <w:t>With the COVID-19 pandemic, there is also increased information about optional vaccinations</w:t>
+      </w:r>
+      <w:r>
+        <w:rPr>
+          <w:rFonts w:cs="Times New Roman"/>
+          <w:szCs w:val="24"/>
+        </w:rPr>
+        <w:t>.</w:t>
       </w:r>
       <w:r>
         <w:rPr>
@@ -8051,63 +9299,14 @@
           <w:rFonts w:cs="Times New Roman"/>
           <w:szCs w:val="24"/>
         </w:rPr>
-        <w:t>In a campaign targeting those who are not likely to be vaccinated</w:t>
-      </w:r>
-      <w:r>
-        <w:rPr>
-          <w:rFonts w:cs="Times New Roman"/>
-          <w:szCs w:val="24"/>
-        </w:rPr>
-        <w:t>,</w:t>
-      </w:r>
-      <w:r>
-        <w:rPr>
-          <w:rFonts w:cs="Times New Roman"/>
-          <w:szCs w:val="24"/>
-        </w:rPr>
-        <w:t xml:space="preserve"> it would </w:t>
-      </w:r>
-      <w:r>
-        <w:rPr>
-          <w:rFonts w:cs="Times New Roman"/>
-          <w:szCs w:val="24"/>
-        </w:rPr>
-        <w:t>be a</w:t>
-      </w:r>
-      <w:r>
-        <w:rPr>
-          <w:rFonts w:cs="Times New Roman"/>
-          <w:szCs w:val="24"/>
-        </w:rPr>
-        <w:t xml:space="preserve"> waste </w:t>
-      </w:r>
-      <w:r>
-        <w:rPr>
-          <w:rFonts w:cs="Times New Roman"/>
-          <w:szCs w:val="24"/>
-        </w:rPr>
-        <w:t>if</w:t>
-      </w:r>
-      <w:r>
-        <w:rPr>
-          <w:rFonts w:cs="Times New Roman"/>
-          <w:szCs w:val="24"/>
-        </w:rPr>
-        <w:t xml:space="preserve"> flyers or phone calls were directed to individuals already taking the vaccine. Even with this extra cost the extra benefit of identifying more vaccine hesitant </w:t>
-      </w:r>
-      <w:r>
-        <w:rPr>
-          <w:rFonts w:cs="Times New Roman"/>
-          <w:szCs w:val="24"/>
-        </w:rPr>
-        <w:t>people would be a great success</w:t>
-      </w:r>
-      <w:r>
-        <w:rPr>
-          <w:rFonts w:cs="Times New Roman"/>
-          <w:szCs w:val="24"/>
-        </w:rPr>
-        <w:t xml:space="preserve">. With the COVID-19 pandemic, there is also increased information about optional vaccinations and a new survey focused on why people chose to get vaccinated or not get vaccinated could provide additional data on how trends and reasoning may have changed or stayed the same. Overall, newer information will increase the ability to predict trends and see what is impacting vaccination decisions currently and help inform how information is shared to improve vaccination knowledge and acceptance in the future. </w:t>
+        <w:t>Conducting a</w:t>
+      </w:r>
+      <w:r>
+        <w:rPr>
+          <w:rFonts w:cs="Times New Roman"/>
+          <w:szCs w:val="24"/>
+        </w:rPr>
+        <w:t xml:space="preserve"> new survey focused on why people chose to get vaccinated or not get vaccinated could provide additional data on how trends and reasoning may have changed or stayed the same. Overall, newer information will increase the ability to predict trends and see what is impacting vaccination decisions currently and help inform how information is shared to improve vaccination knowledge and acceptance in the future. </w:t>
       </w:r>
     </w:p>
     <w:p>
@@ -8301,7 +9500,7 @@
         </w:rPr>
         <w:t xml:space="preserve">, 735-742. </w:t>
       </w:r>
-      <w:hyperlink r:id="rId21" w:history="1">
+      <w:hyperlink r:id="rId23" w:history="1">
         <w:r>
           <w:rPr>
             <w:rStyle w:val="Hyperlink"/>
@@ -8364,7 +9563,16 @@
           <w:color w:val="000000"/>
           <w:szCs w:val="24"/>
         </w:rPr>
-        <w:t xml:space="preserve">, K., &amp; Dixit, M. (2020, December). Predicting H1N1 and Seasonal Flu: Vaccine Cases using Ensemble Learning approach. </w:t>
+        <w:t xml:space="preserve">, K., &amp; Dixit, M. (2020, </w:t>
+      </w:r>
+      <w:r>
+        <w:rPr>
+          <w:rFonts w:eastAsia="Linux Libertine" w:cs="Times New Roman"/>
+          <w:color w:val="000000"/>
+          <w:szCs w:val="24"/>
+        </w:rPr>
+        <w:lastRenderedPageBreak/>
+        <w:t xml:space="preserve">December). Predicting H1N1 and Seasonal Flu: Vaccine Cases using Ensemble Learning approach. </w:t>
       </w:r>
       <w:r>
         <w:rPr>
@@ -8405,7 +9613,7 @@
         </w:rPr>
         <w:t xml:space="preserve">172-176. </w:t>
       </w:r>
-      <w:hyperlink r:id="rId22" w:history="1">
+      <w:hyperlink r:id="rId24" w:history="1">
         <w:r>
           <w:rPr>
             <w:rStyle w:val="Hyperlink"/>
@@ -8719,12 +9927,6 @@
           <w:rFonts w:cs="Times New Roman"/>
           <w:szCs w:val="24"/>
         </w:rPr>
-      </w:r>
-      <w:r>
-        <w:rPr>
-          <w:rFonts w:cs="Times New Roman"/>
-          <w:szCs w:val="24"/>
-        </w:rPr>
         <w:fldChar w:fldCharType="separate"/>
       </w:r>
       <w:r>
@@ -8819,7 +10021,6 @@
           <w:color w:val="000000"/>
           <w:szCs w:val="24"/>
         </w:rPr>
-        <w:lastRenderedPageBreak/>
         <w:t xml:space="preserve">     </w:t>
       </w:r>
       <w:r>
@@ -8934,13 +10135,6 @@
           <w:color w:val="000000"/>
           <w:szCs w:val="24"/>
         </w:rPr>
-      </w:r>
-      <w:r>
-        <w:rPr>
-          <w:rFonts w:eastAsia="Linux Libertine" w:cs="Times New Roman"/>
-          <w:color w:val="000000"/>
-          <w:szCs w:val="24"/>
-        </w:rPr>
         <w:fldChar w:fldCharType="separate"/>
       </w:r>
       <w:r>
@@ -9119,13 +10313,6 @@
           <w:color w:val="000000"/>
           <w:szCs w:val="24"/>
         </w:rPr>
-      </w:r>
-      <w:r>
-        <w:rPr>
-          <w:rFonts w:eastAsia="Linux Libertine" w:cs="Times New Roman"/>
-          <w:color w:val="000000"/>
-          <w:szCs w:val="24"/>
-        </w:rPr>
         <w:fldChar w:fldCharType="separate"/>
       </w:r>
       <w:r>
@@ -9348,13 +10535,6 @@
           <w:color w:val="000000"/>
           <w:szCs w:val="24"/>
         </w:rPr>
-      </w:r>
-      <w:r>
-        <w:rPr>
-          <w:rFonts w:eastAsia="Linux Libertine" w:cs="Times New Roman"/>
-          <w:color w:val="000000"/>
-          <w:szCs w:val="24"/>
-        </w:rPr>
         <w:fldChar w:fldCharType="separate"/>
       </w:r>
       <w:r>
@@ -9635,13 +10815,6 @@
           <w:color w:val="000000"/>
           <w:szCs w:val="24"/>
         </w:rPr>
-      </w:r>
-      <w:r>
-        <w:rPr>
-          <w:rFonts w:eastAsia="Linux Libertine" w:cs="Times New Roman"/>
-          <w:color w:val="000000"/>
-          <w:szCs w:val="24"/>
-        </w:rPr>
         <w:fldChar w:fldCharType="separate"/>
       </w:r>
       <w:r>
@@ -9847,13 +11020,6 @@
           <w:color w:val="000000"/>
           <w:szCs w:val="24"/>
         </w:rPr>
-      </w:r>
-      <w:r>
-        <w:rPr>
-          <w:rFonts w:eastAsia="Linux Libertine" w:cs="Times New Roman"/>
-          <w:color w:val="000000"/>
-          <w:szCs w:val="24"/>
-        </w:rPr>
         <w:fldChar w:fldCharType="separate"/>
       </w:r>
       <w:r>
@@ -10176,7 +11342,7 @@
         </w:rPr>
         <w:t xml:space="preserve">     </w:t>
       </w:r>
-      <w:hyperlink r:id="rId23" w:history="1">
+      <w:hyperlink r:id="rId25" w:history="1">
         <w:r>
           <w:rPr>
             <w:rStyle w:val="Hyperlink"/>
@@ -10453,7 +11619,7 @@
         </w:rPr>
         <w:t xml:space="preserve">. </w:t>
       </w:r>
-      <w:hyperlink r:id="rId24" w:history="1">
+      <w:hyperlink r:id="rId26" w:history="1">
         <w:r>
           <w:rPr>
             <w:rStyle w:val="Hyperlink"/>
@@ -10565,7 +11731,7 @@
         </w:rPr>
         <w:t xml:space="preserve">Preventative Medicine Reports, 24. </w:t>
       </w:r>
-      <w:hyperlink r:id="rId25" w:history="1">
+      <w:hyperlink r:id="rId27" w:history="1">
         <w:r>
           <w:rPr>
             <w:rStyle w:val="Hyperlink"/>
@@ -10866,7 +12032,7 @@
         </w:rPr>
         <w:t xml:space="preserve">     </w:t>
       </w:r>
-      <w:hyperlink r:id="rId26" w:history="1">
+      <w:hyperlink r:id="rId28" w:history="1">
         <w:r>
           <w:rPr>
             <w:rStyle w:val="Hyperlink"/>
@@ -11046,13 +12212,6 @@
           <w:color w:val="000000"/>
           <w:szCs w:val="24"/>
         </w:rPr>
-      </w:r>
-      <w:r>
-        <w:rPr>
-          <w:rFonts w:eastAsia="Linux Libertine" w:cs="Times New Roman"/>
-          <w:color w:val="000000"/>
-          <w:szCs w:val="24"/>
-        </w:rPr>
         <w:fldChar w:fldCharType="separate"/>
       </w:r>
       <w:r>
@@ -11186,11 +12345,11 @@
     </w:p>
     <w:p/>
     <w:sectPr>
-      <w:headerReference w:type="even" r:id="rId27"/>
-      <w:headerReference w:type="default" r:id="rId28"/>
-      <w:footerReference w:type="even" r:id="rId29"/>
-      <w:footerReference w:type="default" r:id="rId30"/>
-      <w:headerReference w:type="first" r:id="rId31"/>
+      <w:headerReference w:type="even" r:id="rId29"/>
+      <w:headerReference w:type="default" r:id="rId30"/>
+      <w:footerReference w:type="even" r:id="rId31"/>
+      <w:footerReference w:type="default" r:id="rId32"/>
+      <w:headerReference w:type="first" r:id="rId33"/>
       <w:type w:val="continuous"/>
       <w:pgSz w:w="12240" w:h="15840"/>
       <w:pgMar w:top="1500" w:right="1080" w:bottom="1600" w:left="1080" w:header="1080" w:footer="1080" w:gutter="0"/>

</xml_diff>